<commit_message>
Partes 1 e 2 do contexto concluídas.
</commit_message>
<xml_diff>
--- a/Documentação.docx
+++ b/Documentação.docx
@@ -77,6 +77,15 @@
     <w:p/>
     <w:sdt>
       <w:sdtPr>
+        <w:rPr>
+          <w:rFonts w:asciiTheme="minorHAnsi" w:eastAsiaTheme="minorHAnsi" w:hAnsiTheme="minorHAnsi" w:cstheme="minorBidi"/>
+          <w:color w:val="auto"/>
+          <w:kern w:val="2"/>
+          <w:sz w:val="24"/>
+          <w:szCs w:val="24"/>
+          <w:lang w:eastAsia="en-US"/>
+          <w14:ligatures w14:val="standardContextual"/>
+        </w:rPr>
         <w:id w:val="-637805558"/>
         <w:docPartObj>
           <w:docPartGallery w:val="Table of Contents"/>
@@ -85,15 +94,8 @@
       </w:sdtPr>
       <w:sdtEndPr>
         <w:rPr>
-          <w:rFonts w:asciiTheme="minorHAnsi" w:eastAsiaTheme="minorHAnsi" w:hAnsiTheme="minorHAnsi" w:cstheme="minorBidi"/>
           <w:b/>
           <w:bCs/>
-          <w:color w:val="auto"/>
-          <w:kern w:val="2"/>
-          <w:sz w:val="24"/>
-          <w:szCs w:val="24"/>
-          <w:lang w:eastAsia="en-US"/>
-          <w14:ligatures w14:val="standardContextual"/>
         </w:rPr>
       </w:sdtEndPr>
       <w:sdtContent>
@@ -184,218 +186,527 @@
         <w:jc w:val="both"/>
       </w:pPr>
       <w:r>
-        <w:t xml:space="preserve">Nos próximos dez anos, bandas como Linkin Park, Korn, Slipknot e System </w:t>
+        <w:t>O Nu Metal e o Metalcore tornaram-se a "trilha sonora da angústia" para uma geração inteira. Mais do que um estilo musical, funcionaram como uma válvula de escape psicológic</w:t>
+      </w:r>
+      <w:r>
+        <w:t>o</w:t>
+      </w:r>
+      <w:r>
+        <w:t>, dando voz a sentimentos complexos em uma era definida por um forte tabu social.</w:t>
+      </w:r>
+    </w:p>
+    <w:p>
+      <w:pPr>
+        <w:jc w:val="both"/>
+      </w:pPr>
+      <w:r>
+        <w:t>O impacto desse movimento, que se consolidaria ao longo dos anos 2000 e provaria seu legado duradouro ("</w:t>
       </w:r>
       <w:proofErr w:type="spellStart"/>
       <w:r>
-        <w:t>Of</w:t>
+        <w:t>Sempiternal</w:t>
       </w:r>
       <w:proofErr w:type="spellEnd"/>
       <w:r>
-        <w:t xml:space="preserve"> a Down dominaram o cenário mundial</w:t>
-      </w:r>
-      <w:r>
-        <w:t>. Juntas, venderam</w:t>
-      </w:r>
-      <w:r>
-        <w:t xml:space="preserve"> um total de 90 milhões de álbuns em uma era onde a pirataria digital dizimava as vendas e a indústria musical registrava quedas anuais</w:t>
-      </w:r>
-      <w:r>
-        <w:t>. Esse sucesso massivo</w:t>
-      </w:r>
-      <w:r>
-        <w:t xml:space="preserve"> consolid</w:t>
-      </w:r>
-      <w:r>
-        <w:t>ou</w:t>
-      </w:r>
-      <w:r>
-        <w:t xml:space="preserve"> novos gêneros </w:t>
-      </w:r>
-      <w:r>
-        <w:t>musicais</w:t>
+        <w:t>"), começa em um período único de ansiedade cultural e vácuo na indústria que permitiu seu surgimento.</w:t>
+      </w:r>
+    </w:p>
+    <w:p>
+      <w:pPr>
+        <w:pStyle w:val="Ttulo2"/>
+        <w:rPr>
+          <w:szCs w:val="40"/>
+        </w:rPr>
+      </w:pPr>
+      <w:r>
+        <w:rPr>
+          <w:szCs w:val="40"/>
+        </w:rPr>
+        <w:t>1.1 GERAÇÃO FUNDADORA</w:t>
+      </w:r>
+    </w:p>
+    <w:p>
+      <w:pPr>
+        <w:tabs>
+          <w:tab w:val="left" w:pos="1377"/>
+        </w:tabs>
+        <w:jc w:val="both"/>
+      </w:pPr>
+      <w:r>
+        <w:t>O Nu Metal e o Metalcore inicial surgiram no final dos anos 90 como uma resposta cultural a um vácuo no mercado e às ansiedades da época. O público-alvo principal eram adolescentes (nascidos entre 1985-90), que viviam a ascensão da internet e um forte tabu sobre saúde mental.</w:t>
+      </w:r>
+    </w:p>
+    <w:p>
+      <w:pPr>
+        <w:tabs>
+          <w:tab w:val="left" w:pos="1377"/>
+        </w:tabs>
+        <w:jc w:val="both"/>
+      </w:pPr>
+      <w:r>
+        <w:t xml:space="preserve">O cenário global de 1998-2000 foi caracterizado por uma </w:t>
+      </w:r>
+      <w:r>
+        <w:t>enorme dualidade.</w:t>
+      </w:r>
+      <w:r>
+        <w:t xml:space="preserve"> Por um lado, a sociedade experimentava uma euforia tecnológica impulsionada pela Bolha da Internet. </w:t>
+      </w:r>
+      <w:r>
+        <w:t>Por outro lado</w:t>
+      </w:r>
+      <w:r>
+        <w:t xml:space="preserve">, </w:t>
+      </w:r>
+      <w:r>
+        <w:t>o mundo passava por uma ansiedade generalizada</w:t>
+      </w:r>
+      <w:r>
+        <w:t xml:space="preserve">: o Bug do Milênio. </w:t>
+      </w:r>
+      <w:r>
+        <w:t>Essa confusão de sentimentos</w:t>
+      </w:r>
+      <w:r>
+        <w:t xml:space="preserve"> </w:t>
+      </w:r>
+      <w:r>
+        <w:t>resultou em pessoas</w:t>
+      </w:r>
+      <w:r>
+        <w:t xml:space="preserve"> ansiosas e desconfiadas. Para os adolescentes da "Geração Fundadora", o mundo dos adultos parecia hipócrita e instável.</w:t>
+      </w:r>
+    </w:p>
+    <w:p>
+      <w:r>
+        <w:t>Enquanto isso, com</w:t>
+      </w:r>
+      <w:r>
+        <w:t xml:space="preserve"> a</w:t>
+      </w:r>
+      <w:r>
+        <w:t xml:space="preserve"> ascensão do digital via MP3 e a plataforma disruptiva Napster</w:t>
+      </w:r>
+      <w:r>
+        <w:t>,</w:t>
+      </w:r>
+      <w:r>
+        <w:t xml:space="preserve"> </w:t>
+      </w:r>
+      <w:r>
+        <w:t>a</w:t>
+      </w:r>
+      <w:r>
+        <w:t xml:space="preserve"> indústria musical passava por sua própria transformação.</w:t>
+      </w:r>
+      <w:r>
+        <w:t xml:space="preserve"> </w:t>
+      </w:r>
+      <w:r>
+        <w:t>o Grunge havia morrido e o Pop dominava, criando um vácuo de autenticidade</w:t>
+      </w:r>
+      <w:r>
+        <w:t xml:space="preserve"> </w:t>
+      </w:r>
+      <w:r>
+        <w:t>que foi preenchido pelo Nu Metal</w:t>
       </w:r>
       <w:r>
         <w:t>.</w:t>
       </w:r>
-      <w:r>
-        <w:t xml:space="preserve"> Um deles é o</w:t>
-      </w:r>
-      <w:r>
-        <w:t xml:space="preserve"> Nu Metal, </w:t>
-      </w:r>
-      <w:r>
-        <w:t xml:space="preserve">que funde </w:t>
-      </w:r>
-      <w:r>
-        <w:t>o peso do metal com a cadência do rap e uma angústia crua. Quase simultaneamente,</w:t>
-      </w:r>
-      <w:r>
-        <w:t xml:space="preserve"> surgiram</w:t>
-      </w:r>
-      <w:r>
-        <w:t xml:space="preserve"> o Metalcore e o Post-Hardcore, focando na combinação de vocais agressivos com melodias emotivas.</w:t>
-      </w:r>
-    </w:p>
-    <w:p>
-      <w:pPr>
-        <w:jc w:val="both"/>
-      </w:pPr>
-      <w:r>
-        <w:t xml:space="preserve">Mais do que uma inovação musical, o verdadeiro impacto dessas bandas foi psicológico. Em uma era onde a saúde mental era um tabu e </w:t>
-      </w:r>
-      <w:r>
-        <w:t>as emoções</w:t>
-      </w:r>
-      <w:r>
-        <w:t xml:space="preserve"> mal compreendida</w:t>
-      </w:r>
-      <w:r>
-        <w:t>s</w:t>
-      </w:r>
-      <w:r>
-        <w:t>, suas letras focadas em introspecção, sentimentalismo e catarse funcionaram como uma válvula de escape essencial</w:t>
-      </w:r>
-      <w:r>
-        <w:t xml:space="preserve"> para os adolescentes da época</w:t>
+    </w:p>
+    <w:p>
+      <w:r>
+        <w:t>O verdadeiro motor desse movimento foi psicológico. O Nu Metal explodiu porque serviu como uma ferramenta essencial para uma geração que enfrentava um doloroso paradoxo da saúde mental.</w:t>
+      </w:r>
+    </w:p>
+    <w:p>
+      <w:r>
+        <w:t>No final dos anos 90, existia um tabu absoluto sobre saúde mental. A cultura adulta da época frequentemente desconsiderava a dor emocional adolescente, até que em 1999 o Massacre de Columbine chocou o mundo.</w:t>
+      </w:r>
+    </w:p>
+    <w:p>
+      <w:r>
+        <w:t xml:space="preserve">O pânico pós-Columbine fez com que os sentimentos dos jovens (e seus gostos, como o metal) passassem a ser vistos não apenas como 'drama', mas também </w:t>
+      </w:r>
+      <w:r>
+        <w:lastRenderedPageBreak/>
+        <w:t>como uma 'ameaça'.</w:t>
+      </w:r>
+      <w:r>
+        <w:t xml:space="preserve"> </w:t>
+      </w:r>
+      <w:r>
+        <w:t>Essa mensagem contraditória calou os jovens, deixando-os incapazes de nomear ou processar suas intensas emoções, que não eram validadas por ninguém.</w:t>
+      </w:r>
+    </w:p>
+    <w:p>
+      <w:r>
+        <w:t xml:space="preserve">Neste vácuo silencioso, o Nu Metal forneceu a linguagem. Quando Chester </w:t>
+      </w:r>
+      <w:proofErr w:type="spellStart"/>
+      <w:r>
+        <w:t>Bennington</w:t>
+      </w:r>
+      <w:proofErr w:type="spellEnd"/>
+      <w:r>
+        <w:t xml:space="preserve"> cantava "</w:t>
+      </w:r>
+      <w:proofErr w:type="spellStart"/>
+      <w:r>
+        <w:t>Crawling</w:t>
+      </w:r>
+      <w:proofErr w:type="spellEnd"/>
+      <w:r>
+        <w:t xml:space="preserve">" (Linkin Park) ou Jonathan Davis cantava "Freak </w:t>
+      </w:r>
+      <w:proofErr w:type="spellStart"/>
+      <w:r>
+        <w:t>on</w:t>
+      </w:r>
+      <w:proofErr w:type="spellEnd"/>
+      <w:r>
+        <w:t xml:space="preserve"> a </w:t>
+      </w:r>
+      <w:proofErr w:type="spellStart"/>
+      <w:r>
+        <w:t>Leash</w:t>
+      </w:r>
+      <w:proofErr w:type="spellEnd"/>
+      <w:r>
+        <w:t>" (Korn), eles não estavam apenas sendo "raivosos", mas sim articulando a dor interna, o isolamento e a ansiedade que essa geração sentia, mas não podia dizer.</w:t>
+      </w:r>
+    </w:p>
+    <w:p>
+      <w:r>
+        <w:t>A música tornou-se, portanto, mais do que um escape: foi validação. Era a prova de que eles não estavam sozinhos. O fato de os críticos da época rotularem o gênero como "angústia juvenil constrangedora" apenas validou ainda mais a música, pois os críticos soavam exatamente como os adultos que invalidavam seus sentimentos.</w:t>
+      </w:r>
+    </w:p>
+    <w:p>
+      <w:r>
+        <w:t>O Nu Metal foi o espelho perfeito para a "montanha-russa de emoções" que a época trazia consigo. Com suas músicas que misturavam versos calmos com uma repentina explosão de refrões gritados, o gênero foi a trilha sonora perfeita para essa época cheia de contradições e invalidações.</w:t>
+      </w:r>
+    </w:p>
+    <w:p/>
+    <w:p/>
+    <w:p/>
+    <w:p/>
+    <w:p/>
+    <w:p/>
+    <w:p/>
+    <w:p/>
+    <w:p/>
+    <w:p/>
+    <w:p/>
+    <w:p/>
+    <w:p/>
+    <w:p>
+      <w:pPr>
+        <w:pStyle w:val="Ttulo2"/>
+      </w:pPr>
+      <w:r>
+        <w:lastRenderedPageBreak/>
+        <w:t xml:space="preserve">1.2 </w:t>
+      </w:r>
+      <w:r>
+        <w:t>C</w:t>
+      </w:r>
+      <w:r>
+        <w:t>ONSOLIDAÇÃO</w:t>
+      </w:r>
+    </w:p>
+    <w:p>
+      <w:r>
+        <w:t xml:space="preserve">A "década de ouro" do movimento provou que a angústia </w:t>
+      </w:r>
+      <w:r>
+        <w:t>que foi exper</w:t>
+      </w:r>
+      <w:r>
+        <w:t>i</w:t>
+      </w:r>
+      <w:r>
+        <w:t xml:space="preserve">enciada pela “Geração Fundadora” </w:t>
+      </w:r>
+      <w:r>
+        <w:t>não era um nicho,</w:t>
+      </w:r>
+      <w:r>
+        <w:t xml:space="preserve"> e sim uma</w:t>
+      </w:r>
+      <w:r>
+        <w:t xml:space="preserve"> força dominante da década. </w:t>
+      </w:r>
+      <w:r>
+        <w:t xml:space="preserve">A </w:t>
+      </w:r>
+      <w:r>
+        <w:t xml:space="preserve">consolidação ocorreu em duas ondas distintas: o domínio absoluto do Nu Metal no </w:t>
+      </w:r>
+      <w:proofErr w:type="spellStart"/>
+      <w:r>
+        <w:t>mainstream</w:t>
+      </w:r>
+      <w:proofErr w:type="spellEnd"/>
+      <w:r>
+        <w:t xml:space="preserve"> (início da década) e a transição digital para o Metalcore e Post-Hardcore (segunda metade da década)</w:t>
+      </w:r>
+      <w:r>
+        <w:t>.</w:t>
+      </w:r>
+    </w:p>
+    <w:p>
+      <w:r>
+        <w:t>Os anos de 2000 a 2005 foram o auge do domínio comercial</w:t>
+      </w:r>
+      <w:r>
+        <w:t xml:space="preserve"> e marcaram a primeira onda do movimento</w:t>
+      </w:r>
+      <w:r>
+        <w:t xml:space="preserve">. Em 2000, o Linkin Park lançou seu álbum de estreia, </w:t>
+      </w:r>
+      <w:proofErr w:type="spellStart"/>
+      <w:r>
+        <w:rPr>
+          <w:i/>
+          <w:iCs/>
+        </w:rPr>
+        <w:t>Hybrid</w:t>
+      </w:r>
+      <w:proofErr w:type="spellEnd"/>
+      <w:r>
+        <w:rPr>
+          <w:i/>
+          <w:iCs/>
+        </w:rPr>
+        <w:t xml:space="preserve"> </w:t>
+      </w:r>
+      <w:proofErr w:type="spellStart"/>
+      <w:r>
+        <w:rPr>
+          <w:i/>
+          <w:iCs/>
+        </w:rPr>
+        <w:t>Theory</w:t>
+      </w:r>
+      <w:proofErr w:type="spellEnd"/>
+      <w:r>
+        <w:t xml:space="preserve">, que se tornaria o álbum de estreia mais vendido do século 21 (30 milhões de cópias). Em 2001, tanto o </w:t>
+      </w:r>
+      <w:proofErr w:type="spellStart"/>
+      <w:r>
+        <w:rPr>
+          <w:i/>
+          <w:iCs/>
+        </w:rPr>
+        <w:t>Toxicity</w:t>
+      </w:r>
+      <w:proofErr w:type="spellEnd"/>
+      <w:r>
+        <w:t xml:space="preserve"> (System </w:t>
+      </w:r>
+      <w:proofErr w:type="spellStart"/>
+      <w:r>
+        <w:t>of</w:t>
+      </w:r>
+      <w:proofErr w:type="spellEnd"/>
+      <w:r>
+        <w:t xml:space="preserve"> a Down) quanto o agressivo </w:t>
+      </w:r>
+      <w:r>
+        <w:rPr>
+          <w:i/>
+          <w:iCs/>
+        </w:rPr>
+        <w:t>Iowa</w:t>
+      </w:r>
+      <w:r>
+        <w:t xml:space="preserve"> (Slipknot) explodiram, ambos estreando em 1º lugar na Billboard. O fato de uma banda tão extrema quanto o Slipknot poder dominar o topo provou que a angústia crua era a força número um da música.</w:t>
+      </w:r>
+    </w:p>
+    <w:p>
+      <w:r>
+        <w:t xml:space="preserve">A angústia que era "constrangedora" para os críticos tornou-se o produto mais lucrativo da indústria. </w:t>
+      </w:r>
+      <w:r>
+        <w:t>Entretanto,</w:t>
+      </w:r>
+      <w:r>
+        <w:t xml:space="preserve"> esse sucesso massivo, especialmente com bandas tão pesadas quanto o Slipknot, levou o gênero à saturação</w:t>
+      </w:r>
+      <w:r>
+        <w:t xml:space="preserve"> e ao limite comercial</w:t>
       </w:r>
       <w:r>
         <w:t xml:space="preserve">. </w:t>
       </w:r>
       <w:r>
-        <w:t xml:space="preserve">Tais bandas </w:t>
-      </w:r>
-      <w:r>
-        <w:t>não apenas deram voz a sentimentos complexos</w:t>
-      </w:r>
-      <w:r>
-        <w:t xml:space="preserve"> como também</w:t>
-      </w:r>
-      <w:r>
-        <w:t xml:space="preserve"> ofereceram validação e alívio, provando a uma geração de jovens que eles não estavam sozinhos em suas angústias e incertezas.</w:t>
-      </w:r>
-    </w:p>
-    <w:p>
-      <w:pPr>
-        <w:jc w:val="both"/>
-      </w:pPr>
-      <w:r>
-        <w:t>O impacto desse movimento se prova “</w:t>
+        <w:t>E</w:t>
+      </w:r>
+      <w:r>
+        <w:t>ra difícil imaginar um som que fosse ainda mais pesado e que, ao mesmo tempo, continuasse tocando no rádio e na MTV</w:t>
+      </w:r>
+      <w:r>
+        <w:t>.</w:t>
+      </w:r>
+    </w:p>
+    <w:p>
+      <w:r>
+        <w:t xml:space="preserve">Enquanto a primeira metade da década foi do Nu Metal, a segunda metade viu a ascensão do Metalcore e Post-Hardcore. Essa </w:t>
+      </w:r>
+      <w:r>
+        <w:t xml:space="preserve">mudança foi uma evolução com o objetivo de </w:t>
+      </w:r>
+      <w:r>
+        <w:t>preencher o vácuo deixado pela saturação do Nu Metal.</w:t>
+      </w:r>
+    </w:p>
+    <w:p>
+      <w:r>
+        <w:t>Se o Nu Metal era sobre a raiva crua e coletiva, o Metalcore oferecia uma angústia mais melódica, pessoal e emo. O gênero combinava a agressividade do metal extremo (gritos intensos e "</w:t>
       </w:r>
       <w:proofErr w:type="spellStart"/>
       <w:r>
-        <w:t>Sempiternal</w:t>
+        <w:t>breakdowns</w:t>
       </w:r>
       <w:proofErr w:type="spellEnd"/>
       <w:r>
-        <w:t>”, palavra que advém do latim e significa "eterno", uma vez que ele se mantém ainda popular e relevante. Ele está presente na formação de novas gerações que encontram, nessas mesmas canções, um alívio e um espelho para as angústias contemporânea</w:t>
+        <w:t xml:space="preserve">") com a vulnerabilidade de refrões melódicos e limpos. </w:t>
+      </w:r>
+      <w:r>
+        <w:rPr>
+          <w:lang w:val="en-US"/>
+        </w:rPr>
+        <w:t xml:space="preserve">Bandas </w:t>
+      </w:r>
+      <w:proofErr w:type="spellStart"/>
+      <w:r>
+        <w:rPr>
+          <w:lang w:val="en-US"/>
+        </w:rPr>
+        <w:t>como</w:t>
+      </w:r>
+      <w:proofErr w:type="spellEnd"/>
+      <w:r>
+        <w:rPr>
+          <w:lang w:val="en-US"/>
+        </w:rPr>
+        <w:t xml:space="preserve"> Bullet </w:t>
+      </w:r>
+      <w:proofErr w:type="gramStart"/>
+      <w:r>
+        <w:rPr>
+          <w:lang w:val="en-US"/>
+        </w:rPr>
+        <w:t>For</w:t>
+      </w:r>
+      <w:proofErr w:type="gramEnd"/>
+      <w:r>
+        <w:rPr>
+          <w:lang w:val="en-US"/>
+        </w:rPr>
+        <w:t xml:space="preserve"> My Valentine, Bring Me </w:t>
+      </w:r>
+      <w:proofErr w:type="gramStart"/>
+      <w:r>
+        <w:rPr>
+          <w:lang w:val="en-US"/>
+        </w:rPr>
+        <w:t>The</w:t>
+      </w:r>
+      <w:proofErr w:type="gramEnd"/>
+      <w:r>
+        <w:rPr>
+          <w:lang w:val="en-US"/>
+        </w:rPr>
+        <w:t xml:space="preserve"> Horizon e Motionless in White </w:t>
+      </w:r>
+      <w:proofErr w:type="spellStart"/>
+      <w:r>
+        <w:rPr>
+          <w:lang w:val="en-US"/>
+        </w:rPr>
+        <w:t>aperfeiçoaram</w:t>
+      </w:r>
+      <w:proofErr w:type="spellEnd"/>
+      <w:r>
+        <w:rPr>
+          <w:lang w:val="en-US"/>
+        </w:rPr>
+        <w:t xml:space="preserve"> </w:t>
+      </w:r>
+      <w:proofErr w:type="spellStart"/>
+      <w:r>
+        <w:rPr>
+          <w:lang w:val="en-US"/>
+        </w:rPr>
+        <w:t>essa</w:t>
+      </w:r>
+      <w:proofErr w:type="spellEnd"/>
+      <w:r>
+        <w:rPr>
+          <w:lang w:val="en-US"/>
+        </w:rPr>
+        <w:t xml:space="preserve"> </w:t>
+      </w:r>
+      <w:proofErr w:type="spellStart"/>
+      <w:r>
+        <w:rPr>
+          <w:lang w:val="en-US"/>
+        </w:rPr>
+        <w:t>fórmula</w:t>
+      </w:r>
+      <w:proofErr w:type="spellEnd"/>
+      <w:r>
+        <w:rPr>
+          <w:lang w:val="en-US"/>
+        </w:rPr>
+        <w:t xml:space="preserve">. </w:t>
+      </w:r>
+      <w:r>
+        <w:t xml:space="preserve">Paralelamente, o Post-Hardcore, com bandas como Pierce The </w:t>
+      </w:r>
+      <w:proofErr w:type="spellStart"/>
+      <w:r>
+        <w:t>Veil</w:t>
+      </w:r>
+      <w:proofErr w:type="spellEnd"/>
+      <w:r>
+        <w:t>, focou ainda mais na vulnerabilidade emocional</w:t>
       </w:r>
       <w:r>
         <w:t>.</w:t>
       </w:r>
     </w:p>
     <w:p>
-      <w:pPr>
-        <w:jc w:val="both"/>
-      </w:pPr>
-    </w:p>
-    <w:p>
-      <w:pPr>
-        <w:jc w:val="both"/>
-      </w:pPr>
-    </w:p>
-    <w:p>
-      <w:pPr>
-        <w:jc w:val="both"/>
-      </w:pPr>
-    </w:p>
-    <w:p>
-      <w:pPr>
-        <w:jc w:val="both"/>
-      </w:pPr>
-    </w:p>
-    <w:p>
-      <w:pPr>
-        <w:jc w:val="both"/>
-      </w:pPr>
-    </w:p>
-    <w:p>
-      <w:pPr>
-        <w:jc w:val="both"/>
-      </w:pPr>
-    </w:p>
-    <w:p>
-      <w:pPr>
-        <w:jc w:val="both"/>
-      </w:pPr>
-    </w:p>
-    <w:p>
-      <w:pPr>
-        <w:jc w:val="both"/>
-      </w:pPr>
-    </w:p>
-    <w:p>
-      <w:pPr>
-        <w:pStyle w:val="Ttulo2"/>
-        <w:rPr>
-          <w:szCs w:val="40"/>
-        </w:rPr>
-      </w:pPr>
-      <w:r>
-        <w:rPr>
-          <w:szCs w:val="40"/>
-        </w:rPr>
+      <w:r>
+        <w:t>Esse novo som precisava de uma nova plataforma, e o MySpace foi o catalisador perfeito.</w:t>
+      </w:r>
+      <w:r>
+        <w:t xml:space="preserve"> </w:t>
+      </w:r>
+      <w:r>
+        <w:t xml:space="preserve">O MySpace permitiu que essas bandas construíssem comunidades de fãs diretas, contornando as grandes gravadoras e a MTV. O </w:t>
+      </w:r>
+      <w:proofErr w:type="spellStart"/>
+      <w:r>
+        <w:t>Bring</w:t>
+      </w:r>
+      <w:proofErr w:type="spellEnd"/>
+      <w:r>
+        <w:t xml:space="preserve"> Me The Horizon, por exemplo, usou a plataforma de forma tão eficaz que se tornou uma das bandas mais populares do site. Mais do que uma rede social, o MySpace tornou-se o principal funil de recrutamento para turnês e para gravadoras independentes</w:t>
+      </w:r>
+      <w:r>
+        <w:t xml:space="preserve"> </w:t>
+      </w:r>
+      <w:r>
+        <w:t>que assinavam com bandas baseadas puramente em sua tração online, às vezes antes mesmo de terem feito um show.</w:t>
+      </w:r>
+    </w:p>
+    <w:p>
+      <w:r>
         <w:lastRenderedPageBreak/>
-        <w:t>1.1 GERAÇÃO FUNDADORA</w:t>
-      </w:r>
-    </w:p>
-    <w:p>
-      <w:r>
-        <w:t>Aqui o foco é na audiência original, os jovens nascidos entre 1985 e 1990, que tiveram sua adolescência nos anos 1998-2000.</w:t>
-      </w:r>
-    </w:p>
-    <w:p>
-      <w:r>
-        <w:t>Primeiramente, trazer um breve panorama do cenário mundial da época, mencionando questões geopolíticas e econômicas, assim como o clima de incerteza e medo que havia em relação ao fim do milênio.</w:t>
-      </w:r>
-    </w:p>
-    <w:p>
-      <w:r>
-        <w:t>Em seguida, descreve de forma geral o cenário musical do período, trazendo as transformações na indústria, a ascensão do digital, as carências do mercado e as mudanças nos gêneros populares.</w:t>
-      </w:r>
-    </w:p>
-    <w:p>
-      <w:r>
-        <w:t xml:space="preserve">Por fim, trago o ponto central da seção utilizando os cenários anteriores (mundial e musical) para analisar o paradoxo da saúde mental desses adolescentes. </w:t>
-      </w:r>
-    </w:p>
-    <w:p>
-      <w:r>
-        <w:t xml:space="preserve">Exploro as crises do ensino médio, a pressão social, o bullying e os desafios do autodescobrimento, intensificados pelos reflexos dos cenários geopolíticos e econômicos na vida familiar. </w:t>
-      </w:r>
-    </w:p>
-    <w:p>
-      <w:r>
-        <w:t>O objetivo é mostrar que a música fez sucesso massivo por dar voz a sentimentos que os adolescentes (13-16 anos) possuíam em abundância, mas não sabiam como nomear, gerando profunda identificação e servindo como a principal válvula de escape para um tema ainda considerado tabu.</w:t>
-      </w:r>
-    </w:p>
-    <w:p>
-      <w:pPr>
-        <w:pStyle w:val="Ttulo2"/>
-      </w:pPr>
-      <w:r>
-        <w:t xml:space="preserve">1.2 </w:t>
-      </w:r>
-      <w:r>
-        <w:t>C</w:t>
-      </w:r>
-      <w:r>
-        <w:t>ONSOLIDAÇÃO</w:t>
-      </w:r>
-    </w:p>
-    <w:p>
-      <w:r>
-        <w:t xml:space="preserve">Aqui eu falo sobre a década de ouro do movimento, focando no período de 2000 a 2010. Mostro como esta foi a década principal para que esses gêneros (Nu Metal, Metalcore/Post-Hardcore) se consolidassem, crescessem, dominassem o público </w:t>
+        <w:t xml:space="preserve">A "década de ouro" (2000-2010) construiu um legado em duas frentes que preparam o cenário para o ressurgimento atual. A primeira metade (Nu Metal) estabeleceu os temas atemporais de angústia e provou sua viabilidade comercial. A segunda metade (MySpace-Core) descartou o modelo </w:t>
       </w:r>
       <w:proofErr w:type="spellStart"/>
       <w:r>
@@ -403,9 +714,13 @@
       </w:r>
       <w:proofErr w:type="spellEnd"/>
       <w:r>
-        <w:t xml:space="preserve"> e construíssem seus legados duradouros.</w:t>
-      </w:r>
-    </w:p>
+        <w:t xml:space="preserve"> de comunicação (rádio e MTV) e</w:t>
+      </w:r>
+      <w:r>
+        <w:t xml:space="preserve"> construiu o modelo de comunidade digital que define a música hoje.</w:t>
+      </w:r>
+    </w:p>
+    <w:p/>
     <w:p>
       <w:pPr>
         <w:pStyle w:val="Ttulo2"/>
@@ -534,6 +849,155 @@
     </w:lvl>
   </w:abstractNum>
   <w:abstractNum w:abstractNumId="1" w15:restartNumberingAfterBreak="0">
+    <w:nsid w:val="32A10F33"/>
+    <w:multiLevelType w:val="multilevel"/>
+    <w:tmpl w:val="93689916"/>
+    <w:lvl w:ilvl="0">
+      <w:start w:val="1"/>
+      <w:numFmt w:val="bullet"/>
+      <w:lvlText w:val=""/>
+      <w:lvlJc w:val="left"/>
+      <w:pPr>
+        <w:tabs>
+          <w:tab w:val="num" w:pos="720"/>
+        </w:tabs>
+        <w:ind w:left="720" w:hanging="360"/>
+      </w:pPr>
+      <w:rPr>
+        <w:rFonts w:ascii="Symbol" w:hAnsi="Symbol" w:hint="default"/>
+        <w:sz w:val="20"/>
+      </w:rPr>
+    </w:lvl>
+    <w:lvl w:ilvl="1" w:tentative="1">
+      <w:start w:val="1"/>
+      <w:numFmt w:val="bullet"/>
+      <w:lvlText w:val="o"/>
+      <w:lvlJc w:val="left"/>
+      <w:pPr>
+        <w:tabs>
+          <w:tab w:val="num" w:pos="1440"/>
+        </w:tabs>
+        <w:ind w:left="1440" w:hanging="360"/>
+      </w:pPr>
+      <w:rPr>
+        <w:rFonts w:ascii="Courier New" w:hAnsi="Courier New" w:hint="default"/>
+        <w:sz w:val="20"/>
+      </w:rPr>
+    </w:lvl>
+    <w:lvl w:ilvl="2" w:tentative="1">
+      <w:start w:val="1"/>
+      <w:numFmt w:val="bullet"/>
+      <w:lvlText w:val=""/>
+      <w:lvlJc w:val="left"/>
+      <w:pPr>
+        <w:tabs>
+          <w:tab w:val="num" w:pos="2160"/>
+        </w:tabs>
+        <w:ind w:left="2160" w:hanging="360"/>
+      </w:pPr>
+      <w:rPr>
+        <w:rFonts w:ascii="Wingdings" w:hAnsi="Wingdings" w:hint="default"/>
+        <w:sz w:val="20"/>
+      </w:rPr>
+    </w:lvl>
+    <w:lvl w:ilvl="3" w:tentative="1">
+      <w:start w:val="1"/>
+      <w:numFmt w:val="bullet"/>
+      <w:lvlText w:val=""/>
+      <w:lvlJc w:val="left"/>
+      <w:pPr>
+        <w:tabs>
+          <w:tab w:val="num" w:pos="2880"/>
+        </w:tabs>
+        <w:ind w:left="2880" w:hanging="360"/>
+      </w:pPr>
+      <w:rPr>
+        <w:rFonts w:ascii="Wingdings" w:hAnsi="Wingdings" w:hint="default"/>
+        <w:sz w:val="20"/>
+      </w:rPr>
+    </w:lvl>
+    <w:lvl w:ilvl="4" w:tentative="1">
+      <w:start w:val="1"/>
+      <w:numFmt w:val="bullet"/>
+      <w:lvlText w:val=""/>
+      <w:lvlJc w:val="left"/>
+      <w:pPr>
+        <w:tabs>
+          <w:tab w:val="num" w:pos="3600"/>
+        </w:tabs>
+        <w:ind w:left="3600" w:hanging="360"/>
+      </w:pPr>
+      <w:rPr>
+        <w:rFonts w:ascii="Wingdings" w:hAnsi="Wingdings" w:hint="default"/>
+        <w:sz w:val="20"/>
+      </w:rPr>
+    </w:lvl>
+    <w:lvl w:ilvl="5" w:tentative="1">
+      <w:start w:val="1"/>
+      <w:numFmt w:val="bullet"/>
+      <w:lvlText w:val=""/>
+      <w:lvlJc w:val="left"/>
+      <w:pPr>
+        <w:tabs>
+          <w:tab w:val="num" w:pos="4320"/>
+        </w:tabs>
+        <w:ind w:left="4320" w:hanging="360"/>
+      </w:pPr>
+      <w:rPr>
+        <w:rFonts w:ascii="Wingdings" w:hAnsi="Wingdings" w:hint="default"/>
+        <w:sz w:val="20"/>
+      </w:rPr>
+    </w:lvl>
+    <w:lvl w:ilvl="6" w:tentative="1">
+      <w:start w:val="1"/>
+      <w:numFmt w:val="bullet"/>
+      <w:lvlText w:val=""/>
+      <w:lvlJc w:val="left"/>
+      <w:pPr>
+        <w:tabs>
+          <w:tab w:val="num" w:pos="5040"/>
+        </w:tabs>
+        <w:ind w:left="5040" w:hanging="360"/>
+      </w:pPr>
+      <w:rPr>
+        <w:rFonts w:ascii="Wingdings" w:hAnsi="Wingdings" w:hint="default"/>
+        <w:sz w:val="20"/>
+      </w:rPr>
+    </w:lvl>
+    <w:lvl w:ilvl="7" w:tentative="1">
+      <w:start w:val="1"/>
+      <w:numFmt w:val="bullet"/>
+      <w:lvlText w:val=""/>
+      <w:lvlJc w:val="left"/>
+      <w:pPr>
+        <w:tabs>
+          <w:tab w:val="num" w:pos="5760"/>
+        </w:tabs>
+        <w:ind w:left="5760" w:hanging="360"/>
+      </w:pPr>
+      <w:rPr>
+        <w:rFonts w:ascii="Wingdings" w:hAnsi="Wingdings" w:hint="default"/>
+        <w:sz w:val="20"/>
+      </w:rPr>
+    </w:lvl>
+    <w:lvl w:ilvl="8" w:tentative="1">
+      <w:start w:val="1"/>
+      <w:numFmt w:val="bullet"/>
+      <w:lvlText w:val=""/>
+      <w:lvlJc w:val="left"/>
+      <w:pPr>
+        <w:tabs>
+          <w:tab w:val="num" w:pos="6480"/>
+        </w:tabs>
+        <w:ind w:left="6480" w:hanging="360"/>
+      </w:pPr>
+      <w:rPr>
+        <w:rFonts w:ascii="Wingdings" w:hAnsi="Wingdings" w:hint="default"/>
+        <w:sz w:val="20"/>
+      </w:rPr>
+    </w:lvl>
+  </w:abstractNum>
+  <w:abstractNum w:abstractNumId="2" w15:restartNumberingAfterBreak="0">
     <w:nsid w:val="61D20566"/>
     <w:multiLevelType w:val="hybridMultilevel"/>
     <w:tmpl w:val="28886646"/>
@@ -624,10 +1088,13 @@
     </w:lvl>
   </w:abstractNum>
   <w:num w:numId="1" w16cid:durableId="2052413931">
-    <w:abstractNumId w:val="1"/>
+    <w:abstractNumId w:val="2"/>
   </w:num>
   <w:num w:numId="2" w16cid:durableId="1009798095">
     <w:abstractNumId w:val="0"/>
+  </w:num>
+  <w:num w:numId="3" w16cid:durableId="1188905749">
+    <w:abstractNumId w:val="1"/>
   </w:num>
 </w:numbering>
 </file>
@@ -1084,20 +1551,20 @@
     <w:next w:val="Normal"/>
     <w:link w:val="Ttulo3Char"/>
     <w:uiPriority w:val="9"/>
-    <w:semiHidden/>
     <w:unhideWhenUsed/>
     <w:qFormat/>
-    <w:rsid w:val="0023192B"/>
+    <w:rsid w:val="00DA3E1C"/>
     <w:pPr>
       <w:keepNext/>
       <w:keepLines/>
       <w:spacing w:before="160" w:after="80"/>
+      <w:jc w:val="center"/>
       <w:outlineLvl w:val="2"/>
     </w:pPr>
     <w:rPr>
       <w:rFonts w:eastAsiaTheme="majorEastAsia" w:cstheme="majorBidi"/>
       <w:color w:val="0F4761" w:themeColor="accent1" w:themeShade="BF"/>
-      <w:sz w:val="28"/>
+      <w:sz w:val="32"/>
       <w:szCs w:val="28"/>
     </w:rPr>
   </w:style>
@@ -1290,12 +1757,11 @@
     <w:basedOn w:val="Fontepargpadro"/>
     <w:link w:val="Ttulo3"/>
     <w:uiPriority w:val="9"/>
-    <w:semiHidden/>
-    <w:rsid w:val="0023192B"/>
+    <w:rsid w:val="00DA3E1C"/>
     <w:rPr>
       <w:rFonts w:eastAsiaTheme="majorEastAsia" w:cstheme="majorBidi"/>
       <w:color w:val="0F4761" w:themeColor="accent1" w:themeShade="BF"/>
-      <w:sz w:val="28"/>
+      <w:sz w:val="32"/>
       <w:szCs w:val="28"/>
     </w:rPr>
   </w:style>
@@ -1566,6 +2032,55 @@
       <w:szCs w:val="32"/>
       <w:lang w:eastAsia="pt-BR"/>
       <w14:ligatures w14:val="none"/>
+    </w:rPr>
+  </w:style>
+  <w:style w:type="paragraph" w:styleId="Sumrio1">
+    <w:name w:val="toc 1"/>
+    <w:basedOn w:val="Normal"/>
+    <w:next w:val="Normal"/>
+    <w:autoRedefine/>
+    <w:uiPriority w:val="39"/>
+    <w:unhideWhenUsed/>
+    <w:rsid w:val="009A7F88"/>
+    <w:pPr>
+      <w:spacing w:after="100"/>
+    </w:pPr>
+  </w:style>
+  <w:style w:type="paragraph" w:styleId="Sumrio2">
+    <w:name w:val="toc 2"/>
+    <w:basedOn w:val="Normal"/>
+    <w:next w:val="Normal"/>
+    <w:autoRedefine/>
+    <w:uiPriority w:val="39"/>
+    <w:unhideWhenUsed/>
+    <w:rsid w:val="009A7F88"/>
+    <w:pPr>
+      <w:spacing w:after="100"/>
+      <w:ind w:left="240"/>
+    </w:pPr>
+  </w:style>
+  <w:style w:type="paragraph" w:styleId="Sumrio3">
+    <w:name w:val="toc 3"/>
+    <w:basedOn w:val="Normal"/>
+    <w:next w:val="Normal"/>
+    <w:autoRedefine/>
+    <w:uiPriority w:val="39"/>
+    <w:unhideWhenUsed/>
+    <w:rsid w:val="009A7F88"/>
+    <w:pPr>
+      <w:spacing w:after="100"/>
+      <w:ind w:left="480"/>
+    </w:pPr>
+  </w:style>
+  <w:style w:type="character" w:styleId="Hyperlink">
+    <w:name w:val="Hyperlink"/>
+    <w:basedOn w:val="Fontepargpadro"/>
+    <w:uiPriority w:val="99"/>
+    <w:unhideWhenUsed/>
+    <w:rsid w:val="009A7F88"/>
+    <w:rPr>
+      <w:color w:val="467886" w:themeColor="hyperlink"/>
+      <w:u w:val="single"/>
     </w:rPr>
   </w:style>
 </w:styles>

</xml_diff>

<commit_message>
Objetivo, Justificativa e Escopo da documentação feitos.
</commit_message>
<xml_diff>
--- a/Documentação.docx
+++ b/Documentação.docx
@@ -4,7 +4,7 @@
   <w:body>
     <w:p>
       <w:pPr>
-        <w:pStyle w:val="Ttulo"/>
+        <w:pStyle w:val="Title"/>
         <w:jc w:val="center"/>
         <w:rPr>
           <w:sz w:val="96"/>
@@ -14,7 +14,7 @@
     </w:p>
     <w:p>
       <w:pPr>
-        <w:pStyle w:val="Ttulo"/>
+        <w:pStyle w:val="Title"/>
         <w:jc w:val="center"/>
         <w:rPr>
           <w:sz w:val="96"/>
@@ -24,7 +24,7 @@
     </w:p>
     <w:p>
       <w:pPr>
-        <w:pStyle w:val="Ttulo"/>
+        <w:pStyle w:val="Title"/>
         <w:jc w:val="center"/>
         <w:rPr>
           <w:sz w:val="96"/>
@@ -34,7 +34,7 @@
     </w:p>
     <w:p>
       <w:pPr>
-        <w:pStyle w:val="Ttulo"/>
+        <w:pStyle w:val="Title"/>
         <w:jc w:val="center"/>
         <w:rPr>
           <w:sz w:val="96"/>
@@ -44,7 +44,7 @@
     </w:p>
     <w:p>
       <w:pPr>
-        <w:pStyle w:val="Ttulo"/>
+        <w:pStyle w:val="Title"/>
         <w:jc w:val="center"/>
         <w:rPr>
           <w:sz w:val="96"/>
@@ -78,7 +78,7 @@
     <w:sdt>
       <w:sdtPr>
         <w:rPr>
-          <w:rFonts w:asciiTheme="minorHAnsi" w:eastAsiaTheme="minorHAnsi" w:hAnsiTheme="minorHAnsi" w:cstheme="minorBidi"/>
+          <w:rFonts w:asciiTheme="minorHAnsi" w:eastAsiaTheme="minorEastAsia" w:hAnsiTheme="minorHAnsi" w:cstheme="minorBidi"/>
           <w:color w:val="auto"/>
           <w:kern w:val="2"/>
           <w:sz w:val="24"/>
@@ -86,50 +86,191 @@
           <w:lang w:eastAsia="en-US"/>
           <w14:ligatures w14:val="standardContextual"/>
         </w:rPr>
-        <w:id w:val="-637805558"/>
+        <w:id w:val="1492511554"/>
         <w:docPartObj>
           <w:docPartGallery w:val="Table of Contents"/>
           <w:docPartUnique/>
         </w:docPartObj>
       </w:sdtPr>
-      <w:sdtEndPr>
-        <w:rPr>
-          <w:b/>
-          <w:bCs/>
-        </w:rPr>
-      </w:sdtEndPr>
+      <w:sdtEndPr/>
       <w:sdtContent>
         <w:p>
           <w:pPr>
-            <w:pStyle w:val="CabealhodoSumrio"/>
+            <w:pStyle w:val="TOCHeading"/>
           </w:pPr>
           <w:r>
             <w:t>Sumário</w:t>
           </w:r>
         </w:p>
         <w:p>
+          <w:pPr>
+            <w:pStyle w:val="TOC1"/>
+            <w:tabs>
+              <w:tab w:val="right" w:leader="dot" w:pos="8490"/>
+            </w:tabs>
+            <w:rPr>
+              <w:rStyle w:val="Hyperlink"/>
+            </w:rPr>
+          </w:pPr>
           <w:r>
             <w:fldChar w:fldCharType="begin"/>
           </w:r>
           <w:r>
-            <w:instrText xml:space="preserve"> TOC \o "1-3" \h \z \u </w:instrText>
+            <w:instrText>TOC \o "1-3" \z \u \h</w:instrText>
           </w:r>
           <w:r>
             <w:fldChar w:fldCharType="separate"/>
           </w:r>
+          <w:hyperlink w:anchor="_Toc1126770462">
+            <w:r>
+              <w:rPr>
+                <w:rStyle w:val="Hyperlink"/>
+              </w:rPr>
+              <w:t>1. CONTEXTO</w:t>
+            </w:r>
+            <w:r>
+              <w:tab/>
+            </w:r>
+            <w:r>
+              <w:fldChar w:fldCharType="begin"/>
+            </w:r>
+            <w:r>
+              <w:instrText>PAGEREF _Toc1126770462 \h</w:instrText>
+            </w:r>
+            <w:r>
+              <w:fldChar w:fldCharType="separate"/>
+            </w:r>
+            <w:r>
+              <w:rPr>
+                <w:rStyle w:val="Hyperlink"/>
+              </w:rPr>
+              <w:t>2</w:t>
+            </w:r>
+            <w:r>
+              <w:fldChar w:fldCharType="end"/>
+            </w:r>
+          </w:hyperlink>
+        </w:p>
+        <w:p>
+          <w:pPr>
+            <w:pStyle w:val="TOC2"/>
+            <w:tabs>
+              <w:tab w:val="right" w:leader="dot" w:pos="8490"/>
+            </w:tabs>
+            <w:rPr>
+              <w:rStyle w:val="Hyperlink"/>
+            </w:rPr>
+          </w:pPr>
+          <w:hyperlink w:anchor="_Toc150703157">
+            <w:r>
+              <w:rPr>
+                <w:rStyle w:val="Hyperlink"/>
+              </w:rPr>
+              <w:t>1.1 GERAÇÃO FUNDADORA</w:t>
+            </w:r>
+            <w:r>
+              <w:tab/>
+            </w:r>
+            <w:r>
+              <w:fldChar w:fldCharType="begin"/>
+            </w:r>
+            <w:r>
+              <w:instrText>PAGEREF _Toc150703157 \h</w:instrText>
+            </w:r>
+            <w:r>
+              <w:fldChar w:fldCharType="separate"/>
+            </w:r>
+            <w:r>
+              <w:rPr>
+                <w:rStyle w:val="Hyperlink"/>
+              </w:rPr>
+              <w:t>3</w:t>
+            </w:r>
+            <w:r>
+              <w:fldChar w:fldCharType="end"/>
+            </w:r>
+          </w:hyperlink>
+        </w:p>
+        <w:p>
+          <w:pPr>
+            <w:pStyle w:val="TOC2"/>
+            <w:tabs>
+              <w:tab w:val="right" w:leader="dot" w:pos="8490"/>
+            </w:tabs>
+            <w:rPr>
+              <w:rStyle w:val="Hyperlink"/>
+            </w:rPr>
+          </w:pPr>
+          <w:hyperlink w:anchor="_Toc1166737890">
+            <w:r>
+              <w:rPr>
+                <w:rStyle w:val="Hyperlink"/>
+              </w:rPr>
+              <w:t>1.2 CONSOLIDAÇÃO</w:t>
+            </w:r>
+            <w:r>
+              <w:tab/>
+            </w:r>
+            <w:r>
+              <w:fldChar w:fldCharType="begin"/>
+            </w:r>
+            <w:r>
+              <w:instrText>PAGEREF _Toc1166737890 \h</w:instrText>
+            </w:r>
+            <w:r>
+              <w:fldChar w:fldCharType="separate"/>
+            </w:r>
+            <w:r>
+              <w:rPr>
+                <w:rStyle w:val="Hyperlink"/>
+              </w:rPr>
+              <w:t>5</w:t>
+            </w:r>
+            <w:r>
+              <w:fldChar w:fldCharType="end"/>
+            </w:r>
+          </w:hyperlink>
+        </w:p>
+        <w:p>
+          <w:pPr>
+            <w:pStyle w:val="TOC2"/>
+            <w:tabs>
+              <w:tab w:val="right" w:leader="dot" w:pos="8490"/>
+            </w:tabs>
+            <w:rPr>
+              <w:rStyle w:val="Hyperlink"/>
+            </w:rPr>
+          </w:pPr>
+          <w:hyperlink w:anchor="_Toc1154467343">
+            <w:r>
+              <w:rPr>
+                <w:rStyle w:val="Hyperlink"/>
+              </w:rPr>
+              <w:t>1.3 SEMPITERNAL</w:t>
+            </w:r>
+            <w:r>
+              <w:tab/>
+            </w:r>
+            <w:r>
+              <w:fldChar w:fldCharType="begin"/>
+            </w:r>
+            <w:r>
+              <w:instrText>PAGEREF _Toc1154467343 \h</w:instrText>
+            </w:r>
+            <w:r>
+              <w:fldChar w:fldCharType="separate"/>
+            </w:r>
+            <w:r>
+              <w:rPr>
+                <w:rStyle w:val="Hyperlink"/>
+              </w:rPr>
+              <w:t>7</w:t>
+            </w:r>
+            <w:r>
+              <w:fldChar w:fldCharType="end"/>
+            </w:r>
+          </w:hyperlink>
           <w:r>
-            <w:rPr>
-              <w:b/>
-              <w:bCs/>
-              <w:noProof/>
-            </w:rPr>
-            <w:t>Nenhuma entrada de sumário foi encontrada.</w:t>
-          </w:r>
-          <w:r>
-            <w:rPr>
-              <w:b/>
-              <w:bCs/>
-            </w:rPr>
             <w:fldChar w:fldCharType="end"/>
           </w:r>
         </w:p>
@@ -163,15 +304,16 @@
     <w:p/>
     <w:p>
       <w:pPr>
-        <w:pStyle w:val="Ttulo1"/>
-      </w:pPr>
-      <w:r>
-        <w:lastRenderedPageBreak/>
+        <w:pStyle w:val="Heading1"/>
+      </w:pPr>
+      <w:bookmarkStart w:id="0" w:name="_Toc1126770462"/>
+      <w:r>
         <w:t xml:space="preserve">1. </w:t>
       </w:r>
       <w:r>
         <w:t>CONTEXTO</w:t>
       </w:r>
+      <w:bookmarkEnd w:id="0"/>
     </w:p>
     <w:p>
       <w:pPr>
@@ -186,13 +328,7 @@
         <w:jc w:val="both"/>
       </w:pPr>
       <w:r>
-        <w:t>O Nu Metal e o Metalcore tornaram-se a "trilha sonora da angústia" para uma geração inteira. Mais do que um estilo musical, funcionaram como uma válvula de escape psicológic</w:t>
-      </w:r>
-      <w:r>
-        <w:t>o</w:t>
-      </w:r>
-      <w:r>
-        <w:t>, dando voz a sentimentos complexos em uma era definida por um forte tabu social.</w:t>
+        <w:t>O Nu Metal e o Metalcore tornaram-se a "trilha sonora da angústia" para uma geração inteira. Mais do que um estilo musical, funcionaram como uma válvula de escape psicológico, dando voz a sentimentos complexos em uma era definida por um forte tabu social.</w:t>
       </w:r>
     </w:p>
     <w:p>
@@ -200,30 +336,18 @@
         <w:jc w:val="both"/>
       </w:pPr>
       <w:r>
-        <w:t>O impacto desse movimento, que se consolidaria ao longo dos anos 2000 e provaria seu legado duradouro ("</w:t>
-      </w:r>
-      <w:proofErr w:type="spellStart"/>
-      <w:r>
-        <w:t>Sempiternal</w:t>
-      </w:r>
-      <w:proofErr w:type="spellEnd"/>
-      <w:r>
-        <w:t>"), começa em um período único de ansiedade cultural e vácuo na indústria que permitiu seu surgimento.</w:t>
-      </w:r>
-    </w:p>
-    <w:p>
-      <w:pPr>
-        <w:pStyle w:val="Ttulo2"/>
-        <w:rPr>
-          <w:szCs w:val="40"/>
-        </w:rPr>
-      </w:pPr>
-      <w:r>
-        <w:rPr>
-          <w:szCs w:val="40"/>
-        </w:rPr>
+        <w:t>O impacto desse movimento, que se consolidaria ao longo dos anos 2000 e provaria seu legado duradouro ("Sempiternal"), começa em um período único de ansiedade cultural e vácuo na indústria que permitiu seu surgimento.</w:t>
+      </w:r>
+    </w:p>
+    <w:p>
+      <w:pPr>
+        <w:pStyle w:val="Heading2"/>
+      </w:pPr>
+      <w:bookmarkStart w:id="1" w:name="_Toc150703157"/>
+      <w:r>
         <w:t>1.1 GERAÇÃO FUNDADORA</w:t>
       </w:r>
+      <w:bookmarkEnd w:id="1"/>
     </w:p>
     <w:p>
       <w:pPr>
@@ -278,134 +402,67 @@
       </w:r>
     </w:p>
     <w:p>
-      <w:r>
-        <w:t>Enquanto isso, com</w:t>
-      </w:r>
-      <w:r>
-        <w:t xml:space="preserve"> a</w:t>
-      </w:r>
-      <w:r>
-        <w:t xml:space="preserve"> ascensão do digital via MP3 e a plataforma disruptiva Napster</w:t>
-      </w:r>
-      <w:r>
-        <w:t>,</w:t>
-      </w:r>
-      <w:r>
-        <w:t xml:space="preserve"> </w:t>
-      </w:r>
-      <w:r>
-        <w:t>a</w:t>
-      </w:r>
-      <w:r>
-        <w:t xml:space="preserve"> indústria musical passava por sua própria transformação.</w:t>
-      </w:r>
-      <w:r>
-        <w:t xml:space="preserve"> </w:t>
-      </w:r>
-      <w:r>
-        <w:t>o Grunge havia morrido e o Pop dominava, criando um vácuo de autenticidade</w:t>
-      </w:r>
-      <w:r>
-        <w:t xml:space="preserve"> </w:t>
-      </w:r>
-      <w:r>
-        <w:t>que foi preenchido pelo Nu Metal</w:t>
-      </w:r>
-      <w:r>
-        <w:t>.</w:t>
-      </w:r>
-    </w:p>
-    <w:p>
+      <w:pPr>
+        <w:jc w:val="both"/>
+      </w:pPr>
+      <w:r>
+        <w:t>Enquanto isso, com a ascensão do digital via MP3 e a plataforma disruptiva Napster, a indústria musical passava por sua própria transformação. o Grunge havia morrido e o Pop dominava, criando um vácuo de autenticidade que foi preenchido pelo Nu Metal.</w:t>
+      </w:r>
+    </w:p>
+    <w:p>
+      <w:pPr>
+        <w:jc w:val="both"/>
+      </w:pPr>
       <w:r>
         <w:t>O verdadeiro motor desse movimento foi psicológico. O Nu Metal explodiu porque serviu como uma ferramenta essencial para uma geração que enfrentava um doloroso paradoxo da saúde mental.</w:t>
       </w:r>
     </w:p>
     <w:p>
+      <w:pPr>
+        <w:jc w:val="both"/>
+      </w:pPr>
       <w:r>
         <w:t>No final dos anos 90, existia um tabu absoluto sobre saúde mental. A cultura adulta da época frequentemente desconsiderava a dor emocional adolescente, até que em 1999 o Massacre de Columbine chocou o mundo.</w:t>
       </w:r>
     </w:p>
     <w:p>
-      <w:r>
-        <w:t xml:space="preserve">O pânico pós-Columbine fez com que os sentimentos dos jovens (e seus gostos, como o metal) passassem a ser vistos não apenas como 'drama', mas também </w:t>
-      </w:r>
-      <w:r>
-        <w:lastRenderedPageBreak/>
-        <w:t>como uma 'ameaça'.</w:t>
-      </w:r>
-      <w:r>
-        <w:t xml:space="preserve"> </w:t>
-      </w:r>
-      <w:r>
-        <w:t>Essa mensagem contraditória calou os jovens, deixando-os incapazes de nomear ou processar suas intensas emoções, que não eram validadas por ninguém.</w:t>
-      </w:r>
-    </w:p>
-    <w:p>
-      <w:r>
-        <w:t xml:space="preserve">Neste vácuo silencioso, o Nu Metal forneceu a linguagem. Quando Chester </w:t>
-      </w:r>
-      <w:proofErr w:type="spellStart"/>
-      <w:r>
-        <w:t>Bennington</w:t>
-      </w:r>
-      <w:proofErr w:type="spellEnd"/>
-      <w:r>
-        <w:t xml:space="preserve"> cantava "</w:t>
-      </w:r>
-      <w:proofErr w:type="spellStart"/>
-      <w:r>
-        <w:t>Crawling</w:t>
-      </w:r>
-      <w:proofErr w:type="spellEnd"/>
-      <w:r>
-        <w:t xml:space="preserve">" (Linkin Park) ou Jonathan Davis cantava "Freak </w:t>
-      </w:r>
-      <w:proofErr w:type="spellStart"/>
-      <w:r>
-        <w:t>on</w:t>
-      </w:r>
-      <w:proofErr w:type="spellEnd"/>
-      <w:r>
-        <w:t xml:space="preserve"> a </w:t>
-      </w:r>
-      <w:proofErr w:type="spellStart"/>
-      <w:r>
-        <w:t>Leash</w:t>
-      </w:r>
-      <w:proofErr w:type="spellEnd"/>
-      <w:r>
-        <w:t>" (Korn), eles não estavam apenas sendo "raivosos", mas sim articulando a dor interna, o isolamento e a ansiedade que essa geração sentia, mas não podia dizer.</w:t>
-      </w:r>
-    </w:p>
-    <w:p>
+      <w:pPr>
+        <w:jc w:val="both"/>
+      </w:pPr>
+      <w:r>
+        <w:t>O pânico pós-Columbine fez com que os sentimentos dos jovens (e seus gostos, como o metal) passassem a ser vistos não apenas como 'drama', mas também como uma 'ameaça'. Essa mensagem contraditória calou os jovens, deixando-os incapazes de nomear ou processar suas intensas emoções, que não eram validadas por ninguém.</w:t>
+      </w:r>
+    </w:p>
+    <w:p>
+      <w:pPr>
+        <w:jc w:val="both"/>
+      </w:pPr>
+      <w:r>
+        <w:t>Neste vácuo silencioso, o Nu Metal forneceu a linguagem. Quando Chester Bennington cantava "Crawling" (Linkin Park) ou Jonathan Davis cantava "Freak on a Leash" (Korn), eles não estavam apenas sendo "raivosos", mas sim articulando a dor interna, o isolamento e a ansiedade que essa geração sentia, mas não podia dizer.</w:t>
+      </w:r>
+    </w:p>
+    <w:p>
+      <w:pPr>
+        <w:jc w:val="both"/>
+      </w:pPr>
       <w:r>
         <w:t>A música tornou-se, portanto, mais do que um escape: foi validação. Era a prova de que eles não estavam sozinhos. O fato de os críticos da época rotularem o gênero como "angústia juvenil constrangedora" apenas validou ainda mais a música, pois os críticos soavam exatamente como os adultos que invalidavam seus sentimentos.</w:t>
       </w:r>
     </w:p>
     <w:p>
+      <w:pPr>
+        <w:jc w:val="both"/>
+      </w:pPr>
       <w:r>
         <w:t>O Nu Metal foi o espelho perfeito para a "montanha-russa de emoções" que a época trazia consigo. Com suas músicas que misturavam versos calmos com uma repentina explosão de refrões gritados, o gênero foi a trilha sonora perfeita para essa época cheia de contradições e invalidações.</w:t>
       </w:r>
     </w:p>
-    <w:p/>
-    <w:p/>
-    <w:p/>
-    <w:p/>
-    <w:p/>
-    <w:p/>
-    <w:p/>
-    <w:p/>
-    <w:p/>
-    <w:p/>
-    <w:p/>
-    <w:p/>
-    <w:p/>
-    <w:p>
-      <w:pPr>
-        <w:pStyle w:val="Ttulo2"/>
-      </w:pPr>
-      <w:r>
-        <w:lastRenderedPageBreak/>
+    <w:p>
+      <w:pPr>
+        <w:pStyle w:val="Heading2"/>
+      </w:pPr>
+      <w:bookmarkStart w:id="2" w:name="_Toc1166737890"/>
+      <w:r>
         <w:t xml:space="preserve">1.2 </w:t>
       </w:r>
       <w:r>
@@ -414,86 +471,39 @@
       <w:r>
         <w:t>ONSOLIDAÇÃO</w:t>
       </w:r>
-    </w:p>
-    <w:p>
-      <w:r>
-        <w:t xml:space="preserve">A "década de ouro" do movimento provou que a angústia </w:t>
-      </w:r>
-      <w:r>
-        <w:t>que foi exper</w:t>
+      <w:bookmarkEnd w:id="2"/>
+    </w:p>
+    <w:p>
+      <w:pPr>
+        <w:jc w:val="both"/>
+      </w:pPr>
+      <w:r>
+        <w:t>A "década de ouro" do movimento provou que a angústia que foi exper</w:t>
       </w:r>
       <w:r>
         <w:t>i</w:t>
       </w:r>
       <w:r>
-        <w:t xml:space="preserve">enciada pela “Geração Fundadora” </w:t>
-      </w:r>
-      <w:r>
-        <w:t>não era um nicho,</w:t>
-      </w:r>
-      <w:r>
-        <w:t xml:space="preserve"> e sim uma</w:t>
-      </w:r>
-      <w:r>
-        <w:t xml:space="preserve"> força dominante da década. </w:t>
-      </w:r>
-      <w:r>
-        <w:t xml:space="preserve">A </w:t>
-      </w:r>
-      <w:r>
-        <w:t xml:space="preserve">consolidação ocorreu em duas ondas distintas: o domínio absoluto do Nu Metal no </w:t>
-      </w:r>
-      <w:proofErr w:type="spellStart"/>
-      <w:r>
-        <w:t>mainstream</w:t>
-      </w:r>
-      <w:proofErr w:type="spellEnd"/>
-      <w:r>
-        <w:t xml:space="preserve"> (início da década) e a transição digital para o Metalcore e Post-Hardcore (segunda metade da década)</w:t>
-      </w:r>
-      <w:r>
-        <w:t>.</w:t>
-      </w:r>
-    </w:p>
-    <w:p>
-      <w:r>
-        <w:t>Os anos de 2000 a 2005 foram o auge do domínio comercial</w:t>
-      </w:r>
-      <w:r>
-        <w:t xml:space="preserve"> e marcaram a primeira onda do movimento</w:t>
-      </w:r>
-      <w:r>
-        <w:t xml:space="preserve">. Em 2000, o Linkin Park lançou seu álbum de estreia, </w:t>
-      </w:r>
-      <w:proofErr w:type="spellStart"/>
+        <w:t>enciada pela “Geração Fundadora” não era um nicho, e sim uma força dominante da década. A consolidação ocorreu em duas ondas distintas: o domínio absoluto do Nu Metal no mainstream (início da década) e a transição digital para o Metalcore e Post-Hardcore (segunda metade da década).</w:t>
+      </w:r>
+    </w:p>
+    <w:p>
+      <w:pPr>
+        <w:jc w:val="both"/>
+      </w:pPr>
+      <w:r>
+        <w:t xml:space="preserve">Os anos de 2000 a 2005 foram o auge do domínio comercial e marcaram a primeira onda do movimento. Em 2000, o Linkin Park lançou seu álbum de estreia, </w:t>
+      </w:r>
       <w:r>
         <w:rPr>
           <w:i/>
           <w:iCs/>
         </w:rPr>
-        <w:t>Hybrid</w:t>
-      </w:r>
-      <w:proofErr w:type="spellEnd"/>
-      <w:r>
-        <w:rPr>
-          <w:i/>
-          <w:iCs/>
-        </w:rPr>
-        <w:t xml:space="preserve"> </w:t>
-      </w:r>
-      <w:proofErr w:type="spellStart"/>
-      <w:r>
-        <w:rPr>
-          <w:i/>
-          <w:iCs/>
-        </w:rPr>
-        <w:t>Theory</w:t>
-      </w:r>
-      <w:proofErr w:type="spellEnd"/>
+        <w:t>Hybrid Theory</w:t>
+      </w:r>
       <w:r>
         <w:t xml:space="preserve">, que se tornaria o álbum de estreia mais vendido do século 21 (30 milhões de cópias). Em 2001, tanto o </w:t>
       </w:r>
-      <w:proofErr w:type="spellStart"/>
       <w:r>
         <w:rPr>
           <w:i/>
@@ -501,17 +511,8 @@
         </w:rPr>
         <w:t>Toxicity</w:t>
       </w:r>
-      <w:proofErr w:type="spellEnd"/>
-      <w:r>
-        <w:t xml:space="preserve"> (System </w:t>
-      </w:r>
-      <w:proofErr w:type="spellStart"/>
-      <w:r>
-        <w:t>of</w:t>
-      </w:r>
-      <w:proofErr w:type="spellEnd"/>
-      <w:r>
-        <w:t xml:space="preserve"> a Down) quanto o agressivo </w:t>
+      <w:r>
+        <w:t xml:space="preserve"> (System of a Down) quanto o agressivo </w:t>
       </w:r>
       <w:r>
         <w:rPr>
@@ -525,226 +526,229 @@
       </w:r>
     </w:p>
     <w:p>
-      <w:r>
-        <w:t xml:space="preserve">A angústia que era "constrangedora" para os críticos tornou-se o produto mais lucrativo da indústria. </w:t>
-      </w:r>
-      <w:r>
-        <w:t>Entretanto,</w:t>
-      </w:r>
-      <w:r>
-        <w:t xml:space="preserve"> esse sucesso massivo, especialmente com bandas tão pesadas quanto o Slipknot, levou o gênero à saturação</w:t>
-      </w:r>
-      <w:r>
-        <w:t xml:space="preserve"> e ao limite comercial</w:t>
-      </w:r>
-      <w:r>
-        <w:t xml:space="preserve">. </w:t>
-      </w:r>
-      <w:r>
-        <w:t>E</w:t>
-      </w:r>
-      <w:r>
-        <w:t>ra difícil imaginar um som que fosse ainda mais pesado e que, ao mesmo tempo, continuasse tocando no rádio e na MTV</w:t>
+      <w:pPr>
+        <w:jc w:val="both"/>
+      </w:pPr>
+      <w:r>
+        <w:t>A angústia que era "constrangedora" para os críticos tornou-se o produto mais lucrativo da indústria. Entretanto, esse sucesso massivo, especialmente com bandas tão pesadas quanto o Slipknot, levou o gênero à saturação e ao limite comercial. Era difícil imaginar um som que fosse ainda mais pesado e que, ao mesmo tempo, continuasse tocando no rádio e na MTV</w:t>
       </w:r>
       <w:r>
         <w:t>.</w:t>
       </w:r>
     </w:p>
     <w:p>
-      <w:r>
-        <w:t xml:space="preserve">Enquanto a primeira metade da década foi do Nu Metal, a segunda metade viu a ascensão do Metalcore e Post-Hardcore. Essa </w:t>
-      </w:r>
-      <w:r>
-        <w:t xml:space="preserve">mudança foi uma evolução com o objetivo de </w:t>
-      </w:r>
-      <w:r>
-        <w:t>preencher o vácuo deixado pela saturação do Nu Metal.</w:t>
-      </w:r>
-    </w:p>
-    <w:p>
-      <w:r>
-        <w:t>Se o Nu Metal era sobre a raiva crua e coletiva, o Metalcore oferecia uma angústia mais melódica, pessoal e emo. O gênero combinava a agressividade do metal extremo (gritos intensos e "</w:t>
-      </w:r>
-      <w:proofErr w:type="spellStart"/>
-      <w:r>
-        <w:t>breakdowns</w:t>
-      </w:r>
-      <w:proofErr w:type="spellEnd"/>
-      <w:r>
-        <w:t xml:space="preserve">") com a vulnerabilidade de refrões melódicos e limpos. </w:t>
+      <w:pPr>
+        <w:jc w:val="both"/>
+      </w:pPr>
+      <w:r>
+        <w:t>Enquanto a primeira metade da década foi do Nu Metal, a segunda metade viu a ascensão do Metalcore e Post-Hardcore. Essa mudança foi uma evolução com o objetivo de preencher o vácuo deixado pela saturação do Nu Metal.</w:t>
+      </w:r>
+    </w:p>
+    <w:p>
+      <w:pPr>
+        <w:jc w:val="both"/>
+      </w:pPr>
+      <w:r>
+        <w:t xml:space="preserve">Se o Nu Metal era sobre a raiva crua e coletiva, o Metalcore oferecia uma angústia mais melódica, pessoal e emo. O gênero combinava a agressividade do metal extremo (gritos intensos e "breakdowns") com a vulnerabilidade de refrões melódicos e limpos. </w:t>
       </w:r>
       <w:r>
         <w:rPr>
           <w:lang w:val="en-US"/>
         </w:rPr>
-        <w:t xml:space="preserve">Bandas </w:t>
+        <w:t xml:space="preserve">Bandas como Bullet For My Valentine, Bring Me The Horizon e Motionless in White aperfeiçoaram essa fórmula. </w:t>
+      </w:r>
+      <w:r>
+        <w:t>Paralelamente, o Post-Hardcore, com bandas como Pierce The Veil, focou ainda mais na vulnerabilidade emocional.</w:t>
+      </w:r>
+    </w:p>
+    <w:p>
+      <w:pPr>
+        <w:jc w:val="both"/>
+      </w:pPr>
+      <w:r>
+        <w:t>Esse novo som precisava de uma nova plataforma, e o MySpace foi o catalisador perfeito. O MySpace permitiu que essas bandas construíssem comunidades de fãs diretas, contornando as grandes gravadoras e a MTV. O Bring Me The Horizon, por exemplo, usou a plataforma de forma tão eficaz que se tornou uma das bandas mais populares do site. Mais do que uma rede social, o MySpace tornou-se o principal funil de recrutamento para turnês e para gravadoras independentes que assinavam com bandas baseadas puramente em sua tração online, às vezes antes mesmo de terem feito um show.</w:t>
+      </w:r>
+    </w:p>
+    <w:p>
+      <w:pPr>
+        <w:jc w:val="both"/>
+      </w:pPr>
+      <w:r>
+        <w:t xml:space="preserve">A "década de ouro" (2000-2010) construiu um legado em duas frentes que preparam o cenário para o ressurgimento atual. A primeira metade (Nu Metal) estabeleceu os temas atemporais de angústia e provou sua viabilidade comercial. A segunda metade (MySpace-Core) descartou o modelo </w:t>
+      </w:r>
+      <w:r>
+        <w:t>mainstream de comunicação (rádio e MTV) e</w:t>
+      </w:r>
+      <w:r>
+        <w:t xml:space="preserve"> construiu o modelo de comunidade digital que define a música hoje.</w:t>
+      </w:r>
+    </w:p>
+    <w:p>
+      <w:pPr>
+        <w:pStyle w:val="Heading2"/>
+      </w:pPr>
+      <w:bookmarkStart w:id="3" w:name="_Toc1154467343"/>
+      <w:r>
+        <w:t>1.3</w:t>
+      </w:r>
+      <w:r>
+        <w:t xml:space="preserve"> S</w:t>
+      </w:r>
+      <w:r>
+        <w:t>EMPITERNAL</w:t>
+      </w:r>
+      <w:bookmarkEnd w:id="3"/>
+    </w:p>
+    <w:p>
+      <w:pPr>
+        <w:rPr>
+          <w:rFonts w:ascii="sans-serif" w:eastAsia="sans-serif" w:hAnsi="sans-serif" w:cs="sans-serif"/>
+          <w:color w:val="1B1C1D"/>
+          <w:sz w:val="22"/>
+          <w:szCs w:val="22"/>
+        </w:rPr>
+      </w:pPr>
+      <w:r>
+        <w:t xml:space="preserve">Engana-se quem pensou que o movimento teria um curto tempo de vida e que </w:t>
+      </w:r>
+      <w:r>
+        <w:t xml:space="preserve">morreria junto com a adolescência da geração 2000, a verdade é que </w:t>
+      </w:r>
+      <w:r>
+        <w:t>a Geração Z mant</w:t>
+      </w:r>
+      <w:r>
+        <w:t>é</w:t>
+      </w:r>
+      <w:r>
+        <w:t>m</w:t>
+      </w:r>
+      <w:r>
+        <w:t xml:space="preserve"> essa chama muito bem acesa até os dias de hoje</w:t>
+      </w:r>
+      <w:r>
+        <w:t xml:space="preserve">. Assim como a música possuía o papel de validação sentimental para a Geração Fundadora, também cumpre o mesmo para a </w:t>
+      </w:r>
+      <w:r>
+        <w:t>geração atual,</w:t>
+      </w:r>
+      <w:r>
+        <w:t xml:space="preserve"> provando que seus temas emocionais são perenes.</w:t>
+      </w:r>
+    </w:p>
+    <w:p>
+      <w:r>
+        <w:t xml:space="preserve">Enquanto a Geração Fundadora utilizou de redes sociais para a consolidação do movimento, </w:t>
+      </w:r>
+      <w:r>
+        <w:t>os jovens de hoje</w:t>
+      </w:r>
+      <w:r>
+        <w:t xml:space="preserve"> utiliza</w:t>
+      </w:r>
+      <w:r>
+        <w:t>m</w:t>
+      </w:r>
+      <w:r>
+        <w:t xml:space="preserve"> o ápice do período tecnológico para dar continuidade a esse legado. </w:t>
+      </w:r>
+      <w:r>
+        <w:t xml:space="preserve">O TikTok, em essência, serve como </w:t>
+      </w:r>
+      <w:r>
+        <w:t>um n</w:t>
+      </w:r>
+      <w:r>
+        <w:t>ovo MySpace: uma plataforma de descoberta impulsionada pela comunidade, que permite à Geração Z contornar o</w:t>
+      </w:r>
+      <w:r>
+        <w:t xml:space="preserve"> mainstream</w:t>
+      </w:r>
+      <w:r>
+        <w:t xml:space="preserve"> e se conectar diretamente com a música.</w:t>
+      </w:r>
+    </w:p>
+    <w:p>
+      <w:r>
+        <w:t>Assim como os Millennials enfrentaram a dualidade psicológica da época, a geração atual é rotulada como “a geração deprimida”</w:t>
+      </w:r>
+      <w:r>
+        <w:t>, pesquisas indicam que quase 33% já foram diagnosticados com um transtorno de ansiedade. Sendo essa ansiedade consequência de temas contemporâneos e intensas</w:t>
+      </w:r>
+      <w:r>
+        <w:t>, como a comparação excessiva, a ilusão de atraso profissional e preocupações globais, sociais e ecológicas.</w:t>
+      </w:r>
+    </w:p>
+    <w:p>
+      <w:r>
+        <w:t>Embora ambas as gerações utilizem a música para o desabafo, o contexto social está diferente. Enquanto a G</w:t>
+      </w:r>
+      <w:r>
+        <w:t>eração Fundadora tinha esses temas como tabus</w:t>
+      </w:r>
+      <w:r>
+        <w:t xml:space="preserve"> e a música funcionava como um substituto para uma conversa proibida, fornecendo validação secreta</w:t>
+      </w:r>
+      <w:r>
+        <w:t>.</w:t>
+      </w:r>
+      <w:r>
+        <w:t xml:space="preserve"> </w:t>
+      </w:r>
+      <w:r>
+        <w:t>A</w:t>
+      </w:r>
+      <w:r>
+        <w:t xml:space="preserve"> Geração Z </w:t>
+      </w:r>
+      <w:r>
+        <w:t>já discute a questão psicológica de maneira aberta</w:t>
+      </w:r>
+      <w:r>
+        <w:t>, para eles a música não é um substituto; é a trilha sonora perfeita e crua para a conversa que já estão tendo.</w:t>
+      </w:r>
+    </w:p>
+    <w:p>
+      <w:r>
+        <w:t>Como uma estudante da Geração Z (Kat Hemmer) afirmou, o ressurgimento do Nu Metal não é nostalgia. Ele "reflete nossa raiva e nossa vontade de nos destacarmos". A música ajuda os adolescentes a "expressar seus sentimentos" em um mundo que, embora mais aberto, ainda é esmagadoramente difícil.</w:t>
+      </w:r>
+    </w:p>
+    <w:p>
+      <w:r>
+        <w:t>O contexto social inverteu-se, mas a função psicológica da música (alívio da angústia) permaneceu idêntica. Isso prova que a conexão não é uma relíquia e sim uma ferramenta atemporal.</w:t>
+      </w:r>
+    </w:p>
+    <w:p>
+      <w:pPr>
+        <w:pStyle w:val="Heading1"/>
+      </w:pPr>
+      <w:r>
+        <w:t>2. OBJETIVO</w:t>
+      </w:r>
+    </w:p>
+    <w:p>
+      <w:pPr>
+        <w:jc w:val="both"/>
+      </w:pPr>
+      <w:r>
+        <w:t xml:space="preserve">​O objetivo principal do </w:t>
       </w:r>
       <w:proofErr w:type="spellStart"/>
       <w:r>
-        <w:rPr>
-          <w:lang w:val="en-US"/>
-        </w:rPr>
-        <w:t>como</w:t>
+        <w:t>Sempiternal</w:t>
       </w:r>
       <w:proofErr w:type="spellEnd"/>
       <w:r>
-        <w:rPr>
-          <w:lang w:val="en-US"/>
-        </w:rPr>
-        <w:t xml:space="preserve"> Bullet </w:t>
-      </w:r>
-      <w:proofErr w:type="gramStart"/>
-      <w:r>
-        <w:rPr>
-          <w:lang w:val="en-US"/>
-        </w:rPr>
-        <w:t>For</w:t>
-      </w:r>
-      <w:proofErr w:type="gramEnd"/>
-      <w:r>
-        <w:rPr>
-          <w:lang w:val="en-US"/>
-        </w:rPr>
-        <w:t xml:space="preserve"> My Valentine, Bring Me </w:t>
-      </w:r>
-      <w:proofErr w:type="gramStart"/>
-      <w:r>
-        <w:rPr>
-          <w:lang w:val="en-US"/>
-        </w:rPr>
-        <w:t>The</w:t>
-      </w:r>
-      <w:proofErr w:type="gramEnd"/>
-      <w:r>
-        <w:rPr>
-          <w:lang w:val="en-US"/>
-        </w:rPr>
-        <w:t xml:space="preserve"> Horizon e Motionless in White </w:t>
-      </w:r>
-      <w:proofErr w:type="spellStart"/>
-      <w:r>
-        <w:rPr>
-          <w:lang w:val="en-US"/>
-        </w:rPr>
-        <w:t>aperfeiçoaram</w:t>
-      </w:r>
-      <w:proofErr w:type="spellEnd"/>
-      <w:r>
-        <w:rPr>
-          <w:lang w:val="en-US"/>
-        </w:rPr>
-        <w:t xml:space="preserve"> </w:t>
-      </w:r>
-      <w:proofErr w:type="spellStart"/>
-      <w:r>
-        <w:rPr>
-          <w:lang w:val="en-US"/>
-        </w:rPr>
-        <w:t>essa</w:t>
-      </w:r>
-      <w:proofErr w:type="spellEnd"/>
-      <w:r>
-        <w:rPr>
-          <w:lang w:val="en-US"/>
-        </w:rPr>
-        <w:t xml:space="preserve"> </w:t>
-      </w:r>
-      <w:proofErr w:type="spellStart"/>
-      <w:r>
-        <w:rPr>
-          <w:lang w:val="en-US"/>
-        </w:rPr>
-        <w:t>fórmula</w:t>
-      </w:r>
-      <w:proofErr w:type="spellEnd"/>
-      <w:r>
-        <w:rPr>
-          <w:lang w:val="en-US"/>
-        </w:rPr>
-        <w:t xml:space="preserve">. </w:t>
-      </w:r>
-      <w:r>
-        <w:t xml:space="preserve">Paralelamente, o Post-Hardcore, com bandas como Pierce The </w:t>
-      </w:r>
-      <w:proofErr w:type="spellStart"/>
-      <w:r>
-        <w:t>Veil</w:t>
-      </w:r>
-      <w:proofErr w:type="spellEnd"/>
-      <w:r>
-        <w:t>, focou ainda mais na vulnerabilidade emocional</w:t>
-      </w:r>
-      <w:r>
-        <w:t>.</w:t>
-      </w:r>
-    </w:p>
-    <w:p>
-      <w:r>
-        <w:t>Esse novo som precisava de uma nova plataforma, e o MySpace foi o catalisador perfeito.</w:t>
-      </w:r>
-      <w:r>
-        <w:t xml:space="preserve"> </w:t>
-      </w:r>
-      <w:r>
-        <w:t xml:space="preserve">O MySpace permitiu que essas bandas construíssem comunidades de fãs diretas, contornando as grandes gravadoras e a MTV. O </w:t>
-      </w:r>
-      <w:proofErr w:type="spellStart"/>
-      <w:r>
-        <w:t>Bring</w:t>
-      </w:r>
-      <w:proofErr w:type="spellEnd"/>
-      <w:r>
-        <w:t xml:space="preserve"> Me The Horizon, por exemplo, usou a plataforma de forma tão eficaz que se tornou uma das bandas mais populares do site. Mais do que uma rede social, o MySpace tornou-se o principal funil de recrutamento para turnês e para gravadoras independentes</w:t>
-      </w:r>
-      <w:r>
-        <w:t xml:space="preserve"> </w:t>
-      </w:r>
-      <w:r>
-        <w:t>que assinavam com bandas baseadas puramente em sua tração online, às vezes antes mesmo de terem feito um show.</w:t>
-      </w:r>
-    </w:p>
-    <w:p>
-      <w:r>
-        <w:lastRenderedPageBreak/>
-        <w:t xml:space="preserve">A "década de ouro" (2000-2010) construiu um legado em duas frentes que preparam o cenário para o ressurgimento atual. A primeira metade (Nu Metal) estabeleceu os temas atemporais de angústia e provou sua viabilidade comercial. A segunda metade (MySpace-Core) descartou o modelo </w:t>
-      </w:r>
-      <w:proofErr w:type="spellStart"/>
-      <w:r>
-        <w:t>mainstream</w:t>
-      </w:r>
-      <w:proofErr w:type="spellEnd"/>
-      <w:r>
-        <w:t xml:space="preserve"> de comunicação (rádio e MTV) e</w:t>
-      </w:r>
-      <w:r>
-        <w:t xml:space="preserve"> construiu o modelo de comunidade digital que define a música hoje.</w:t>
-      </w:r>
-    </w:p>
-    <w:p/>
-    <w:p>
-      <w:pPr>
-        <w:pStyle w:val="Ttulo2"/>
-      </w:pPr>
-      <w:r>
-        <w:t>1.3</w:t>
-      </w:r>
-      <w:r>
-        <w:t xml:space="preserve"> S</w:t>
-      </w:r>
-      <w:r>
-        <w:t>EMPITERNAL</w:t>
-      </w:r>
-    </w:p>
-    <w:p>
-      <w:r>
-        <w:t>Para fechar o contexto, este subtítulo justifica o nome do projeto. Aqui eu trago como o movimento se perpetua até hoje, mantendo-se surpreendentemente forte e relevante para a Geração Z. Demonstro como as músicas criadas nos anos 2000 ainda soam atuais, pois os desafios econômicos, geopolíticos e principalmente psicológicos da juventude de hoje encontram um espelho direto naqueles temas atemporais de angústia e catarse.</w:t>
-      </w:r>
-    </w:p>
-    <w:p/>
-    <w:p>
-      <w:pPr>
-        <w:pStyle w:val="Ttulo1"/>
-      </w:pPr>
+        <w:t xml:space="preserve"> é ser um ambiente de acolhimento para a comunidade do rock alternativo e, ao mesmo tempo, um convite para os curiosos pelo gênero. Mais do que um catálogo, o site visa promover a interação e a expressão, criando um espaço onde os usuários possam usar a música como ferramenta para se conectar, validar e expressar seus sentimentos e angústias.</w:t>
+      </w:r>
+    </w:p>
+    <w:p>
+      <w:pPr>
+        <w:pStyle w:val="Heading1"/>
+      </w:pPr>
+      <w:r>
+        <w:t>3. JUSTIFICATIVA</w:t>
+      </w:r>
     </w:p>
     <w:sectPr>
       <w:pgSz w:w="11906" w:h="16838"/>
@@ -1500,11 +1504,11 @@
     <w:name w:val="Normal"/>
     <w:qFormat/>
   </w:style>
-  <w:style w:type="paragraph" w:styleId="Ttulo1">
+  <w:style w:type="paragraph" w:styleId="Heading1">
     <w:name w:val="heading 1"/>
     <w:basedOn w:val="Normal"/>
     <w:next w:val="Normal"/>
-    <w:link w:val="Ttulo1Char"/>
+    <w:link w:val="Heading1Char"/>
     <w:uiPriority w:val="9"/>
     <w:qFormat/>
     <w:rsid w:val="00C260C8"/>
@@ -1522,11 +1526,11 @@
       <w:szCs w:val="40"/>
     </w:rPr>
   </w:style>
-  <w:style w:type="paragraph" w:styleId="Ttulo2">
+  <w:style w:type="paragraph" w:styleId="Heading2">
     <w:name w:val="heading 2"/>
     <w:basedOn w:val="Normal"/>
     <w:next w:val="Normal"/>
-    <w:link w:val="Ttulo2Char"/>
+    <w:link w:val="Heading2Char"/>
     <w:uiPriority w:val="9"/>
     <w:unhideWhenUsed/>
     <w:qFormat/>
@@ -1545,11 +1549,11 @@
       <w:szCs w:val="32"/>
     </w:rPr>
   </w:style>
-  <w:style w:type="paragraph" w:styleId="Ttulo3">
+  <w:style w:type="paragraph" w:styleId="Heading3">
     <w:name w:val="heading 3"/>
     <w:basedOn w:val="Normal"/>
     <w:next w:val="Normal"/>
-    <w:link w:val="Ttulo3Char"/>
+    <w:link w:val="Heading3Char"/>
     <w:uiPriority w:val="9"/>
     <w:unhideWhenUsed/>
     <w:qFormat/>
@@ -1568,11 +1572,11 @@
       <w:szCs w:val="28"/>
     </w:rPr>
   </w:style>
-  <w:style w:type="paragraph" w:styleId="Ttulo4">
+  <w:style w:type="paragraph" w:styleId="Heading4">
     <w:name w:val="heading 4"/>
     <w:basedOn w:val="Normal"/>
     <w:next w:val="Normal"/>
-    <w:link w:val="Ttulo4Char"/>
+    <w:link w:val="Heading4Char"/>
     <w:uiPriority w:val="9"/>
     <w:semiHidden/>
     <w:unhideWhenUsed/>
@@ -1591,11 +1595,11 @@
       <w:color w:val="0F4761" w:themeColor="accent1" w:themeShade="BF"/>
     </w:rPr>
   </w:style>
-  <w:style w:type="paragraph" w:styleId="Ttulo5">
+  <w:style w:type="paragraph" w:styleId="Heading5">
     <w:name w:val="heading 5"/>
     <w:basedOn w:val="Normal"/>
     <w:next w:val="Normal"/>
-    <w:link w:val="Ttulo5Char"/>
+    <w:link w:val="Heading5Char"/>
     <w:uiPriority w:val="9"/>
     <w:semiHidden/>
     <w:unhideWhenUsed/>
@@ -1612,11 +1616,11 @@
       <w:color w:val="0F4761" w:themeColor="accent1" w:themeShade="BF"/>
     </w:rPr>
   </w:style>
-  <w:style w:type="paragraph" w:styleId="Ttulo6">
+  <w:style w:type="paragraph" w:styleId="Heading6">
     <w:name w:val="heading 6"/>
     <w:basedOn w:val="Normal"/>
     <w:next w:val="Normal"/>
-    <w:link w:val="Ttulo6Char"/>
+    <w:link w:val="Heading6Char"/>
     <w:uiPriority w:val="9"/>
     <w:semiHidden/>
     <w:unhideWhenUsed/>
@@ -1635,11 +1639,11 @@
       <w:color w:val="595959" w:themeColor="text1" w:themeTint="A6"/>
     </w:rPr>
   </w:style>
-  <w:style w:type="paragraph" w:styleId="Ttulo7">
+  <w:style w:type="paragraph" w:styleId="Heading7">
     <w:name w:val="heading 7"/>
     <w:basedOn w:val="Normal"/>
     <w:next w:val="Normal"/>
-    <w:link w:val="Ttulo7Char"/>
+    <w:link w:val="Heading7Char"/>
     <w:uiPriority w:val="9"/>
     <w:semiHidden/>
     <w:unhideWhenUsed/>
@@ -1656,11 +1660,11 @@
       <w:color w:val="595959" w:themeColor="text1" w:themeTint="A6"/>
     </w:rPr>
   </w:style>
-  <w:style w:type="paragraph" w:styleId="Ttulo8">
+  <w:style w:type="paragraph" w:styleId="Heading8">
     <w:name w:val="heading 8"/>
     <w:basedOn w:val="Normal"/>
     <w:next w:val="Normal"/>
-    <w:link w:val="Ttulo8Char"/>
+    <w:link w:val="Heading8Char"/>
     <w:uiPriority w:val="9"/>
     <w:semiHidden/>
     <w:unhideWhenUsed/>
@@ -1679,11 +1683,11 @@
       <w:color w:val="272727" w:themeColor="text1" w:themeTint="D8"/>
     </w:rPr>
   </w:style>
-  <w:style w:type="paragraph" w:styleId="Ttulo9">
+  <w:style w:type="paragraph" w:styleId="Heading9">
     <w:name w:val="heading 9"/>
     <w:basedOn w:val="Normal"/>
     <w:next w:val="Normal"/>
-    <w:link w:val="Ttulo9Char"/>
+    <w:link w:val="Heading9Char"/>
     <w:uiPriority w:val="9"/>
     <w:semiHidden/>
     <w:unhideWhenUsed/>
@@ -1700,12 +1704,13 @@
       <w:color w:val="272727" w:themeColor="text1" w:themeTint="D8"/>
     </w:rPr>
   </w:style>
-  <w:style w:type="character" w:default="1" w:styleId="Fontepargpadro">
+  <w:style w:type="character" w:default="1" w:styleId="DefaultParagraphFont">
     <w:name w:val="Default Paragraph Font"/>
     <w:uiPriority w:val="1"/>
+    <w:semiHidden/>
     <w:unhideWhenUsed/>
   </w:style>
-  <w:style w:type="table" w:default="1" w:styleId="Tabelanormal">
+  <w:style w:type="table" w:default="1" w:styleId="TableNormal">
     <w:name w:val="Normal Table"/>
     <w:uiPriority w:val="99"/>
     <w:semiHidden/>
@@ -1720,16 +1725,16 @@
       </w:tblCellMar>
     </w:tblPr>
   </w:style>
-  <w:style w:type="numbering" w:default="1" w:styleId="Semlista">
+  <w:style w:type="numbering" w:default="1" w:styleId="NoList">
     <w:name w:val="No List"/>
     <w:uiPriority w:val="99"/>
     <w:semiHidden/>
     <w:unhideWhenUsed/>
   </w:style>
-  <w:style w:type="character" w:customStyle="1" w:styleId="Ttulo1Char">
-    <w:name w:val="Título 1 Char"/>
-    <w:basedOn w:val="Fontepargpadro"/>
-    <w:link w:val="Ttulo1"/>
+  <w:style w:type="character" w:customStyle="1" w:styleId="Heading1Char">
+    <w:name w:val="Heading 1 Char"/>
+    <w:basedOn w:val="DefaultParagraphFont"/>
+    <w:link w:val="Heading1"/>
     <w:uiPriority w:val="9"/>
     <w:rsid w:val="00C260C8"/>
     <w:rPr>
@@ -1739,10 +1744,10 @@
       <w:szCs w:val="40"/>
     </w:rPr>
   </w:style>
-  <w:style w:type="character" w:customStyle="1" w:styleId="Ttulo2Char">
-    <w:name w:val="Título 2 Char"/>
-    <w:basedOn w:val="Fontepargpadro"/>
-    <w:link w:val="Ttulo2"/>
+  <w:style w:type="character" w:customStyle="1" w:styleId="Heading2Char">
+    <w:name w:val="Heading 2 Char"/>
+    <w:basedOn w:val="DefaultParagraphFont"/>
+    <w:link w:val="Heading2"/>
     <w:uiPriority w:val="9"/>
     <w:rsid w:val="00C260C8"/>
     <w:rPr>
@@ -1752,10 +1757,10 @@
       <w:szCs w:val="32"/>
     </w:rPr>
   </w:style>
-  <w:style w:type="character" w:customStyle="1" w:styleId="Ttulo3Char">
-    <w:name w:val="Título 3 Char"/>
-    <w:basedOn w:val="Fontepargpadro"/>
-    <w:link w:val="Ttulo3"/>
+  <w:style w:type="character" w:customStyle="1" w:styleId="Heading3Char">
+    <w:name w:val="Heading 3 Char"/>
+    <w:basedOn w:val="DefaultParagraphFont"/>
+    <w:link w:val="Heading3"/>
     <w:uiPriority w:val="9"/>
     <w:rsid w:val="00DA3E1C"/>
     <w:rPr>
@@ -1765,10 +1770,10 @@
       <w:szCs w:val="28"/>
     </w:rPr>
   </w:style>
-  <w:style w:type="character" w:customStyle="1" w:styleId="Ttulo4Char">
-    <w:name w:val="Título 4 Char"/>
-    <w:basedOn w:val="Fontepargpadro"/>
-    <w:link w:val="Ttulo4"/>
+  <w:style w:type="character" w:customStyle="1" w:styleId="Heading4Char">
+    <w:name w:val="Heading 4 Char"/>
+    <w:basedOn w:val="DefaultParagraphFont"/>
+    <w:link w:val="Heading4"/>
     <w:uiPriority w:val="9"/>
     <w:semiHidden/>
     <w:rsid w:val="0023192B"/>
@@ -1779,10 +1784,10 @@
       <w:color w:val="0F4761" w:themeColor="accent1" w:themeShade="BF"/>
     </w:rPr>
   </w:style>
-  <w:style w:type="character" w:customStyle="1" w:styleId="Ttulo5Char">
-    <w:name w:val="Título 5 Char"/>
-    <w:basedOn w:val="Fontepargpadro"/>
-    <w:link w:val="Ttulo5"/>
+  <w:style w:type="character" w:customStyle="1" w:styleId="Heading5Char">
+    <w:name w:val="Heading 5 Char"/>
+    <w:basedOn w:val="DefaultParagraphFont"/>
+    <w:link w:val="Heading5"/>
     <w:uiPriority w:val="9"/>
     <w:semiHidden/>
     <w:rsid w:val="0023192B"/>
@@ -1791,10 +1796,10 @@
       <w:color w:val="0F4761" w:themeColor="accent1" w:themeShade="BF"/>
     </w:rPr>
   </w:style>
-  <w:style w:type="character" w:customStyle="1" w:styleId="Ttulo6Char">
-    <w:name w:val="Título 6 Char"/>
-    <w:basedOn w:val="Fontepargpadro"/>
-    <w:link w:val="Ttulo6"/>
+  <w:style w:type="character" w:customStyle="1" w:styleId="Heading6Char">
+    <w:name w:val="Heading 6 Char"/>
+    <w:basedOn w:val="DefaultParagraphFont"/>
+    <w:link w:val="Heading6"/>
     <w:uiPriority w:val="9"/>
     <w:semiHidden/>
     <w:rsid w:val="0023192B"/>
@@ -1805,10 +1810,10 @@
       <w:color w:val="595959" w:themeColor="text1" w:themeTint="A6"/>
     </w:rPr>
   </w:style>
-  <w:style w:type="character" w:customStyle="1" w:styleId="Ttulo7Char">
-    <w:name w:val="Título 7 Char"/>
-    <w:basedOn w:val="Fontepargpadro"/>
-    <w:link w:val="Ttulo7"/>
+  <w:style w:type="character" w:customStyle="1" w:styleId="Heading7Char">
+    <w:name w:val="Heading 7 Char"/>
+    <w:basedOn w:val="DefaultParagraphFont"/>
+    <w:link w:val="Heading7"/>
     <w:uiPriority w:val="9"/>
     <w:semiHidden/>
     <w:rsid w:val="0023192B"/>
@@ -1817,10 +1822,10 @@
       <w:color w:val="595959" w:themeColor="text1" w:themeTint="A6"/>
     </w:rPr>
   </w:style>
-  <w:style w:type="character" w:customStyle="1" w:styleId="Ttulo8Char">
-    <w:name w:val="Título 8 Char"/>
-    <w:basedOn w:val="Fontepargpadro"/>
-    <w:link w:val="Ttulo8"/>
+  <w:style w:type="character" w:customStyle="1" w:styleId="Heading8Char">
+    <w:name w:val="Heading 8 Char"/>
+    <w:basedOn w:val="DefaultParagraphFont"/>
+    <w:link w:val="Heading8"/>
     <w:uiPriority w:val="9"/>
     <w:semiHidden/>
     <w:rsid w:val="0023192B"/>
@@ -1831,10 +1836,10 @@
       <w:color w:val="272727" w:themeColor="text1" w:themeTint="D8"/>
     </w:rPr>
   </w:style>
-  <w:style w:type="character" w:customStyle="1" w:styleId="Ttulo9Char">
-    <w:name w:val="Título 9 Char"/>
-    <w:basedOn w:val="Fontepargpadro"/>
-    <w:link w:val="Ttulo9"/>
+  <w:style w:type="character" w:customStyle="1" w:styleId="Heading9Char">
+    <w:name w:val="Heading 9 Char"/>
+    <w:basedOn w:val="DefaultParagraphFont"/>
+    <w:link w:val="Heading9"/>
     <w:uiPriority w:val="9"/>
     <w:semiHidden/>
     <w:rsid w:val="0023192B"/>
@@ -1843,11 +1848,11 @@
       <w:color w:val="272727" w:themeColor="text1" w:themeTint="D8"/>
     </w:rPr>
   </w:style>
-  <w:style w:type="paragraph" w:styleId="Ttulo">
+  <w:style w:type="paragraph" w:styleId="Title">
     <w:name w:val="Title"/>
     <w:basedOn w:val="Normal"/>
     <w:next w:val="Normal"/>
-    <w:link w:val="TtuloChar"/>
+    <w:link w:val="TitleChar"/>
     <w:uiPriority w:val="10"/>
     <w:qFormat/>
     <w:rsid w:val="0023192B"/>
@@ -1863,10 +1868,10 @@
       <w:szCs w:val="56"/>
     </w:rPr>
   </w:style>
-  <w:style w:type="character" w:customStyle="1" w:styleId="TtuloChar">
-    <w:name w:val="Título Char"/>
-    <w:basedOn w:val="Fontepargpadro"/>
-    <w:link w:val="Ttulo"/>
+  <w:style w:type="character" w:customStyle="1" w:styleId="TitleChar">
+    <w:name w:val="Title Char"/>
+    <w:basedOn w:val="DefaultParagraphFont"/>
+    <w:link w:val="Title"/>
     <w:uiPriority w:val="10"/>
     <w:rsid w:val="0023192B"/>
     <w:rPr>
@@ -1877,11 +1882,11 @@
       <w:szCs w:val="56"/>
     </w:rPr>
   </w:style>
-  <w:style w:type="paragraph" w:styleId="Subttulo">
+  <w:style w:type="paragraph" w:styleId="Subtitle">
     <w:name w:val="Subtitle"/>
     <w:basedOn w:val="Normal"/>
     <w:next w:val="Normal"/>
-    <w:link w:val="SubttuloChar"/>
+    <w:link w:val="SubtitleChar"/>
     <w:uiPriority w:val="11"/>
     <w:qFormat/>
     <w:rsid w:val="0023192B"/>
@@ -1898,10 +1903,10 @@
       <w:szCs w:val="28"/>
     </w:rPr>
   </w:style>
-  <w:style w:type="character" w:customStyle="1" w:styleId="SubttuloChar">
-    <w:name w:val="Subtítulo Char"/>
-    <w:basedOn w:val="Fontepargpadro"/>
-    <w:link w:val="Subttulo"/>
+  <w:style w:type="character" w:customStyle="1" w:styleId="SubtitleChar">
+    <w:name w:val="Subtitle Char"/>
+    <w:basedOn w:val="DefaultParagraphFont"/>
+    <w:link w:val="Subtitle"/>
     <w:uiPriority w:val="11"/>
     <w:rsid w:val="0023192B"/>
     <w:rPr>
@@ -1912,11 +1917,11 @@
       <w:szCs w:val="28"/>
     </w:rPr>
   </w:style>
-  <w:style w:type="paragraph" w:styleId="Citao">
+  <w:style w:type="paragraph" w:styleId="Quote">
     <w:name w:val="Quote"/>
     <w:basedOn w:val="Normal"/>
     <w:next w:val="Normal"/>
-    <w:link w:val="CitaoChar"/>
+    <w:link w:val="QuoteChar"/>
     <w:uiPriority w:val="29"/>
     <w:qFormat/>
     <w:rsid w:val="0023192B"/>
@@ -1930,10 +1935,10 @@
       <w:color w:val="404040" w:themeColor="text1" w:themeTint="BF"/>
     </w:rPr>
   </w:style>
-  <w:style w:type="character" w:customStyle="1" w:styleId="CitaoChar">
-    <w:name w:val="Citação Char"/>
-    <w:basedOn w:val="Fontepargpadro"/>
-    <w:link w:val="Citao"/>
+  <w:style w:type="character" w:customStyle="1" w:styleId="QuoteChar">
+    <w:name w:val="Quote Char"/>
+    <w:basedOn w:val="DefaultParagraphFont"/>
+    <w:link w:val="Quote"/>
     <w:uiPriority w:val="29"/>
     <w:rsid w:val="0023192B"/>
     <w:rPr>
@@ -1942,7 +1947,7 @@
       <w:color w:val="404040" w:themeColor="text1" w:themeTint="BF"/>
     </w:rPr>
   </w:style>
-  <w:style w:type="paragraph" w:styleId="PargrafodaLista">
+  <w:style w:type="paragraph" w:styleId="ListParagraph">
     <w:name w:val="List Paragraph"/>
     <w:basedOn w:val="Normal"/>
     <w:uiPriority w:val="34"/>
@@ -1953,9 +1958,9 @@
       <w:contextualSpacing/>
     </w:pPr>
   </w:style>
-  <w:style w:type="character" w:styleId="nfaseIntensa">
+  <w:style w:type="character" w:styleId="IntenseEmphasis">
     <w:name w:val="Intense Emphasis"/>
-    <w:basedOn w:val="Fontepargpadro"/>
+    <w:basedOn w:val="DefaultParagraphFont"/>
     <w:uiPriority w:val="21"/>
     <w:qFormat/>
     <w:rsid w:val="0023192B"/>
@@ -1965,11 +1970,11 @@
       <w:color w:val="0F4761" w:themeColor="accent1" w:themeShade="BF"/>
     </w:rPr>
   </w:style>
-  <w:style w:type="paragraph" w:styleId="CitaoIntensa">
+  <w:style w:type="paragraph" w:styleId="IntenseQuote">
     <w:name w:val="Intense Quote"/>
     <w:basedOn w:val="Normal"/>
     <w:next w:val="Normal"/>
-    <w:link w:val="CitaoIntensaChar"/>
+    <w:link w:val="IntenseQuoteChar"/>
     <w:uiPriority w:val="30"/>
     <w:qFormat/>
     <w:rsid w:val="0023192B"/>
@@ -1988,10 +1993,10 @@
       <w:color w:val="0F4761" w:themeColor="accent1" w:themeShade="BF"/>
     </w:rPr>
   </w:style>
-  <w:style w:type="character" w:customStyle="1" w:styleId="CitaoIntensaChar">
-    <w:name w:val="Citação Intensa Char"/>
-    <w:basedOn w:val="Fontepargpadro"/>
-    <w:link w:val="CitaoIntensa"/>
+  <w:style w:type="character" w:customStyle="1" w:styleId="IntenseQuoteChar">
+    <w:name w:val="Intense Quote Char"/>
+    <w:basedOn w:val="DefaultParagraphFont"/>
+    <w:link w:val="IntenseQuote"/>
     <w:uiPriority w:val="30"/>
     <w:rsid w:val="0023192B"/>
     <w:rPr>
@@ -2000,9 +2005,9 @@
       <w:color w:val="0F4761" w:themeColor="accent1" w:themeShade="BF"/>
     </w:rPr>
   </w:style>
-  <w:style w:type="character" w:styleId="RefernciaIntensa">
+  <w:style w:type="character" w:styleId="IntenseReference">
     <w:name w:val="Intense Reference"/>
-    <w:basedOn w:val="Fontepargpadro"/>
+    <w:basedOn w:val="DefaultParagraphFont"/>
     <w:uiPriority w:val="32"/>
     <w:qFormat/>
     <w:rsid w:val="0023192B"/>
@@ -2014,9 +2019,9 @@
       <w:spacing w:val="5"/>
     </w:rPr>
   </w:style>
-  <w:style w:type="paragraph" w:styleId="CabealhodoSumrio">
+  <w:style w:type="paragraph" w:styleId="TOCHeading">
     <w:name w:val="TOC Heading"/>
-    <w:basedOn w:val="Ttulo1"/>
+    <w:basedOn w:val="Heading1"/>
     <w:next w:val="Normal"/>
     <w:uiPriority w:val="39"/>
     <w:unhideWhenUsed/>
@@ -2034,7 +2039,7 @@
       <w14:ligatures w14:val="none"/>
     </w:rPr>
   </w:style>
-  <w:style w:type="paragraph" w:styleId="Sumrio1">
+  <w:style w:type="paragraph" w:styleId="TOC1">
     <w:name w:val="toc 1"/>
     <w:basedOn w:val="Normal"/>
     <w:next w:val="Normal"/>
@@ -2046,7 +2051,7 @@
       <w:spacing w:after="100"/>
     </w:pPr>
   </w:style>
-  <w:style w:type="paragraph" w:styleId="Sumrio2">
+  <w:style w:type="paragraph" w:styleId="TOC2">
     <w:name w:val="toc 2"/>
     <w:basedOn w:val="Normal"/>
     <w:next w:val="Normal"/>
@@ -2059,7 +2064,7 @@
       <w:ind w:left="240"/>
     </w:pPr>
   </w:style>
-  <w:style w:type="paragraph" w:styleId="Sumrio3">
+  <w:style w:type="paragraph" w:styleId="TOC3">
     <w:name w:val="toc 3"/>
     <w:basedOn w:val="Normal"/>
     <w:next w:val="Normal"/>
@@ -2074,7 +2079,7 @@
   </w:style>
   <w:style w:type="character" w:styleId="Hyperlink">
     <w:name w:val="Hyperlink"/>
-    <w:basedOn w:val="Fontepargpadro"/>
+    <w:basedOn w:val="DefaultParagraphFont"/>
     <w:uiPriority w:val="99"/>
     <w:unhideWhenUsed/>
     <w:rsid w:val="009A7F88"/>

</xml_diff>